<commit_message>
fixed some more stuff. Still stopped at methods.
</commit_message>
<xml_diff>
--- a/paper/BrainPaper.docx
+++ b/paper/BrainPaper.docx
@@ -313,13 +313,34 @@
       <w:r>
         <w:t xml:space="preserve">. Lexical and feature networks are thought to be stored separately, so that semantic priming is the activation from the feature network feeding back into the lexical level (Stolz &amp; Besner, 1996). The overlap of a second word’s semantic relatedness makes word recognition easier because it, in essence, has already been processed. The controlled process model proposes that people actively use cognitive strategies to connect related words together. </w:t>
       </w:r>
-      <w:commentRangeStart w:id="3"/>
-      <w:r>
-        <w:t xml:space="preserve">Neely (1991) describes both expectancy generation and post lexical matching as ways that target word processing may be speeded. In expectancy generation, people consciously attempt to predict the words and ideas that will appear next, especially in sentences. Whereas in post lexical matching, people delay processing of the second target word so that it can be compared to the cue word for evaluation. In both cases, the target word is </w:t>
-      </w:r>
+      <w:ins w:id="3" w:author="Wikowsky, Addie J" w:date="2019-10-22T21:41:00Z">
+        <w:r>
+          <w:t>Neely (1991) describes expectancy generation as when people consciously attempt to predict the words and ideas that appear next, sentences are an example of this. The author also presents post lexical matching as the delay process of a second target word being compared to the cue word for evaluation. Both cases suggest that the target word is quickened by its relationship to the cue word, matching word processing speed</w:t>
+        </w:r>
+      </w:ins>
       <w:commentRangeStart w:id="4"/>
-      <w:r>
-        <w:t xml:space="preserve">quickened </w:t>
+      <w:del w:id="5" w:author="Wikowsky, Addie J" w:date="2019-10-22T21:41:00Z">
+        <w:r>
+          <w:delText xml:space="preserve">Neely (1991) describes both expectancy generation and post lexical matching as ways that target word processing may be speeded. In expectancy generation, people consciously attempt to predict the words and ideas that will appear next, especially in sentences. Whereas in post lexical matching, people delay processing of the second target word so that it can be compared to the cue word for evaluation. In both cases, the target word is </w:delText>
+        </w:r>
+        <w:commentRangeStart w:id="6"/>
+        <w:r>
+          <w:delText xml:space="preserve">quickened </w:delText>
+        </w:r>
+        <w:commentRangeEnd w:id="6"/>
+        <w:r>
+          <w:rPr>
+            <w:rStyle w:val="CommentReference"/>
+            <w:rFonts w:asciiTheme="minorHAnsi" w:hAnsiTheme="minorHAnsi"/>
+          </w:rPr>
+          <w:commentReference w:id="6"/>
+        </w:r>
+        <w:r>
+          <w:delText>by its relationship to the cue word</w:delText>
+        </w:r>
+      </w:del>
+      <w:r>
+        <w:t>.</w:t>
       </w:r>
       <w:commentRangeEnd w:id="4"/>
       <w:r>
@@ -329,17 +350,6 @@
         </w:rPr>
         <w:commentReference w:id="4"/>
       </w:r>
-      <w:r>
-        <w:t>by its relationship to the cue word.</w:t>
-      </w:r>
-      <w:commentRangeEnd w:id="3"/>
-      <w:r>
-        <w:rPr>
-          <w:rStyle w:val="CommentReference"/>
-          <w:rFonts w:asciiTheme="minorHAnsi" w:hAnsiTheme="minorHAnsi"/>
-        </w:rPr>
-        <w:commentReference w:id="3"/>
-      </w:r>
     </w:p>
     <w:p>
       <w:pPr>
@@ -352,63 +362,142 @@
         <w:lastRenderedPageBreak/>
         <w:t xml:space="preserve">for their inability to distinguish between automatic and controlled processing, so both single presentation lexical decision tasks and masked priming manipulations have been introduced to negate controlled processing (Ford, 1983). In a single </w:t>
       </w:r>
-      <w:ins w:id="5" w:author="Wikowsky, Addie J" w:date="2019-10-16T15:04:00Z">
+      <w:ins w:id="7" w:author="Wikowsky, Addie J" w:date="2019-10-16T15:04:00Z">
         <w:r>
           <w:t xml:space="preserve">presentation? </w:t>
         </w:r>
       </w:ins>
       <w:r>
-        <w:t>lexical decision task, participants assess both the cue and target word so that they are not as overtly paired together. Experimenters might also mask or distort the cue word, so that participants do not believe they can perceive the cue word. Even though words are garbled, word perception occurs at a subliminal level and often facilitates the target word with automatic activation.</w:t>
-      </w:r>
-    </w:p>
-    <w:p>
-      <w:pPr>
-        <w:pStyle w:val="BodyText"/>
-      </w:pPr>
-      <w:r>
-        <w:t>##Priming in the Brain</w:t>
-      </w:r>
-    </w:p>
-    <w:p>
-      <w:pPr>
-        <w:pStyle w:val="BodyText"/>
-      </w:pPr>
-      <w:r>
-        <w:t xml:space="preserve">Event </w:t>
-      </w:r>
-      <w:r>
-        <w:t>r</w:t>
-      </w:r>
-      <w:r>
-        <w:t xml:space="preserve">elated </w:t>
-      </w:r>
-      <w:r>
-        <w:t>p</w:t>
-      </w:r>
-      <w:r>
-        <w:t xml:space="preserve">otentials (ERPs) are used to distinguish both the nature of priming and the automaticity of priming. The use of ERPs is </w:t>
-      </w:r>
-      <w:commentRangeStart w:id="6"/>
-      <w:r>
-        <w:t>advantageous</w:t>
-      </w:r>
-      <w:commentRangeEnd w:id="6"/>
+        <w:t>lexical decision task, participants assess both the cue and target word so that they are not as overtly paired together. Experimenters might also mask or distort the cue word, so that participants do not believe they can perceive the cue word</w:t>
+      </w:r>
+      <w:commentRangeStart w:id="8"/>
+      <w:r>
+        <w:t>. Even though words are garbled, word perception occurs at a subliminal level and often facilitates the target word with automatic activation.</w:t>
+      </w:r>
+      <w:commentRangeEnd w:id="8"/>
       <w:r>
         <w:rPr>
           <w:rStyle w:val="CommentReference"/>
           <w:rFonts w:asciiTheme="minorHAnsi" w:hAnsiTheme="minorHAnsi"/>
         </w:rPr>
-        <w:commentReference w:id="6"/>
-      </w:r>
-      <w:r>
-        <w:t>, measuring brain activity per an electroencephalogram (EEG) with good temporal resolution, and is thought to be a sensitive measure of real-time language processing (Kutas &amp; Federmeier, 2000). The N400 is a negative waveform that occurs 400 ms after the participant is presented with a stimulus (Brown &amp; Hagoort, 1993). The N400 has been described as a ‘contextual integration process’, in which meanings of words are integrated and functions</w:t>
-      </w:r>
-      <w:ins w:id="7" w:author="Wikowsky, Addie J" w:date="2019-09-21T17:17:00Z">
+        <w:commentReference w:id="8"/>
+      </w:r>
+    </w:p>
+    <w:p>
+      <w:pPr>
+        <w:pStyle w:val="BodyText"/>
+      </w:pPr>
+      <w:r>
+        <w:t>##Priming in the Brain</w:t>
+      </w:r>
+    </w:p>
+    <w:p>
+      <w:pPr>
+        <w:pStyle w:val="BodyText"/>
+      </w:pPr>
+      <w:r>
+        <w:t xml:space="preserve">Event </w:t>
+      </w:r>
+      <w:r>
+        <w:t>r</w:t>
+      </w:r>
+      <w:r>
+        <w:t xml:space="preserve">elated </w:t>
+      </w:r>
+      <w:r>
+        <w:t>p</w:t>
+      </w:r>
+      <w:r>
+        <w:t xml:space="preserve">otentials (ERPs) are used to distinguish both the nature of priming and the automaticity of priming. </w:t>
+      </w:r>
+      <w:del w:id="9" w:author="Wikowsky, Addie J" w:date="2019-10-22T21:44:00Z">
+        <w:r>
+          <w:delText>The use of</w:delText>
+        </w:r>
+      </w:del>
+      <w:ins w:id="10" w:author="Wikowsky, Addie J" w:date="2019-10-22T21:44:00Z">
+        <w:r>
+          <w:t xml:space="preserve">An advantage of </w:t>
+        </w:r>
+        <w:proofErr w:type="spellStart"/>
+        <w:r>
+          <w:t>useing</w:t>
+        </w:r>
+      </w:ins>
+      <w:proofErr w:type="spellEnd"/>
+      <w:r>
+        <w:t xml:space="preserve"> ERPs is </w:t>
+      </w:r>
+      <w:commentRangeStart w:id="11"/>
+      <w:del w:id="12" w:author="Wikowsky, Addie J" w:date="2019-10-22T21:44:00Z">
+        <w:r>
+          <w:delText>advantageous</w:delText>
+        </w:r>
+        <w:commentRangeEnd w:id="11"/>
+        <w:r>
+          <w:rPr>
+            <w:rStyle w:val="CommentReference"/>
+            <w:rFonts w:asciiTheme="minorHAnsi" w:hAnsiTheme="minorHAnsi"/>
+          </w:rPr>
+          <w:commentReference w:id="11"/>
+        </w:r>
+        <w:r>
+          <w:delText>, measuring</w:delText>
+        </w:r>
+      </w:del>
+      <w:ins w:id="13" w:author="Wikowsky, Addie J" w:date="2019-10-22T21:44:00Z">
+        <w:r>
+          <w:t>to measure</w:t>
+        </w:r>
+      </w:ins>
+      <w:r>
+        <w:t xml:space="preserve"> brain activity per an electroencephalogram (EEG)</w:t>
+      </w:r>
+      <w:ins w:id="14" w:author="Wikowsky, Addie J" w:date="2019-10-22T21:44:00Z">
+        <w:r>
+          <w:t>. EEG’s use</w:t>
+        </w:r>
+      </w:ins>
+      <w:r>
+        <w:t xml:space="preserve"> </w:t>
+      </w:r>
+      <w:del w:id="15" w:author="Wikowsky, Addie J" w:date="2019-10-22T21:44:00Z">
+        <w:r>
+          <w:delText xml:space="preserve">with </w:delText>
+        </w:r>
+      </w:del>
+      <w:r>
+        <w:t xml:space="preserve">good temporal resolution, and </w:t>
+      </w:r>
+      <w:del w:id="16" w:author="Wikowsky, Addie J" w:date="2019-10-22T21:44:00Z">
+        <w:r>
+          <w:delText xml:space="preserve">is </w:delText>
+        </w:r>
+      </w:del>
+      <w:ins w:id="17" w:author="Wikowsky, Addie J" w:date="2019-10-22T21:44:00Z">
+        <w:r>
+          <w:t>ar</w:t>
+        </w:r>
+      </w:ins>
+      <w:ins w:id="18" w:author="Wikowsky, Addie J" w:date="2019-10-22T21:45:00Z">
+        <w:r>
+          <w:t>e</w:t>
+        </w:r>
+      </w:ins>
+      <w:ins w:id="19" w:author="Wikowsky, Addie J" w:date="2019-10-22T21:44:00Z">
+        <w:r>
+          <w:t xml:space="preserve"> </w:t>
+        </w:r>
+      </w:ins>
+      <w:r>
+        <w:t>thought to be a sensitive measure of real-time language processing (Kutas &amp; Federmeier, 2000). The N400 is a negative waveform that occurs 400 ms after the participant is presented with a stimulus (Brown &amp; Hagoort, 1993). The N400 has been described as a ‘contextual integration process’, in which meanings of words are integrated and functions</w:t>
+      </w:r>
+      <w:ins w:id="20" w:author="Wikowsky, Addie J" w:date="2019-09-21T17:17:00Z">
         <w:r>
           <w:t xml:space="preserve"> as</w:t>
         </w:r>
       </w:ins>
-      <w:del w:id="8" w:author="Wikowsky, Addie J" w:date="2019-09-21T17:17:00Z">
+      <w:del w:id="21" w:author="Wikowsky, Addie J" w:date="2019-09-21T17:17:00Z">
         <w:r>
           <w:delText>,</w:delText>
         </w:r>
@@ -416,24 +505,36 @@
       <w:r>
         <w:t xml:space="preserve"> bridging together sensory information and meaningful representations (Kutas &amp; Federmeier, 2000). The amplitude of the N400 is sensitive to contextual word presentations, varying systematically with semantic processing. This change justifies the use of the N400 as an appropriate dependent measure for lexical decision tasks. </w:t>
       </w:r>
-      <w:commentRangeStart w:id="9"/>
-      <w:r>
-        <w:t>When presented with related words, there is an attenuation of the N400, meaning a more positive waveform when compared to unrelated word presentation. This difference in waveforms indicates a lessened contextual integration process because word meanings are already activated.</w:t>
-      </w:r>
-      <w:commentRangeEnd w:id="9"/>
+      <w:commentRangeStart w:id="22"/>
+      <w:commentRangeStart w:id="23"/>
+      <w:r>
+        <w:t xml:space="preserve">When presented </w:t>
+      </w:r>
+      <w:commentRangeEnd w:id="23"/>
       <w:r>
         <w:rPr>
           <w:rStyle w:val="CommentReference"/>
           <w:rFonts w:asciiTheme="minorHAnsi" w:hAnsiTheme="minorHAnsi"/>
         </w:rPr>
-        <w:commentReference w:id="9"/>
+        <w:commentReference w:id="23"/>
+      </w:r>
+      <w:r>
+        <w:t>with related words, there is an attenuation of the N400, meaning a more positive waveform when compared to unrelated word presentation. This difference in waveforms indicates a lessened contextual integration process because word meanings are already activated.</w:t>
+      </w:r>
+      <w:commentRangeEnd w:id="22"/>
+      <w:r>
+        <w:rPr>
+          <w:rStyle w:val="CommentReference"/>
+          <w:rFonts w:asciiTheme="minorHAnsi" w:hAnsiTheme="minorHAnsi"/>
+        </w:rPr>
+        <w:commentReference w:id="22"/>
       </w:r>
     </w:p>
     <w:p>
       <w:pPr>
         <w:pStyle w:val="BodyText"/>
       </w:pPr>
-      <w:commentRangeStart w:id="10"/>
+      <w:commentRangeStart w:id="24"/>
       <w:r>
         <w:lastRenderedPageBreak/>
         <w:t>Multiple theories</w:t>
@@ -441,38 +542,38 @@
       <w:r>
         <w:t xml:space="preserve"> of the N400, however, have been proposed and debated on what explicitly the N400 indexes</w:t>
       </w:r>
-      <w:commentRangeEnd w:id="10"/>
+      <w:commentRangeEnd w:id="24"/>
       <w:r>
         <w:rPr>
           <w:rStyle w:val="CommentReference"/>
           <w:rFonts w:asciiTheme="minorHAnsi" w:hAnsiTheme="minorHAnsi"/>
         </w:rPr>
-        <w:commentReference w:id="10"/>
+        <w:commentReference w:id="24"/>
       </w:r>
       <w:r>
         <w:t xml:space="preserve">. On one hand, processes associated with the N400 are believed to occur post-word recognition. Brown and Hagoort (1993) examined a lexical decision task paired with masked priming. No differences were found in the N400 wave between related and unrelated words in the </w:t>
       </w:r>
-      <w:commentRangeStart w:id="11"/>
+      <w:commentRangeStart w:id="25"/>
       <w:r>
         <w:t>masked prime condition</w:t>
       </w:r>
-      <w:commentRangeEnd w:id="11"/>
+      <w:commentRangeEnd w:id="25"/>
       <w:r>
         <w:rPr>
           <w:rStyle w:val="CommentReference"/>
           <w:rFonts w:asciiTheme="minorHAnsi" w:hAnsiTheme="minorHAnsi"/>
         </w:rPr>
-        <w:commentReference w:id="11"/>
+        <w:commentReference w:id="25"/>
       </w:r>
       <w:r>
         <w:t xml:space="preserve">. Brown and Hagoort (1993) concluded that this finding indicated that semantic activation was a controlled process, because attenuation only occurred when words were known. Thus, an ‘integrating’ process transpires with semantic information from multi-word characteristic representations (Hagoort, Baggio, &amp; Willems, 2009; Kutas &amp; Federmeier, 2011). This condition supposedly rules out automatic processes, because the masked prime condition only allowed automatic processes to take place. Masked priming did not allow the participants to consciously name the prime words they had seen; thus, they were not able to purposefully employ conscious cognitive strategies in processing these words. However, Deacon, Hewitt, Yang, and Nagata (2000) have found that with shorter stimulus onset asynchronies (SOAs), </w:t>
       </w:r>
-      <w:del w:id="12" w:author="Wikowsky, Addie J" w:date="2019-09-21T17:17:00Z">
+      <w:del w:id="26" w:author="Wikowsky, Addie J" w:date="2019-09-21T17:17:00Z">
         <w:r>
           <w:delText xml:space="preserve">this </w:delText>
         </w:r>
       </w:del>
-      <w:ins w:id="13" w:author="Wikowsky, Addie J" w:date="2019-09-21T17:17:00Z">
+      <w:ins w:id="27" w:author="Wikowsky, Addie J" w:date="2019-09-21T17:17:00Z">
         <w:r>
           <w:t xml:space="preserve">the </w:t>
         </w:r>
@@ -480,7 +581,7 @@
       <w:r>
         <w:t>effect of masked priming disappears. SOAs are the time interval between the prime word presentation and the target word appearance. Short SOAs are thought to only allow for automatic processing</w:t>
       </w:r>
-      <w:ins w:id="14" w:author="Wikowsky, Addie J" w:date="2019-10-16T15:05:00Z">
+      <w:ins w:id="28" w:author="Wikowsky, Addie J" w:date="2019-10-16T15:05:00Z">
         <w:r>
           <w:t>,</w:t>
         </w:r>
@@ -488,7 +589,7 @@
       <w:r>
         <w:t xml:space="preserve"> because the controlled</w:t>
       </w:r>
-      <w:del w:id="15" w:author="Wikowsky, Addie J" w:date="2019-10-16T15:05:00Z">
+      <w:del w:id="29" w:author="Wikowsky, Addie J" w:date="2019-10-16T15:05:00Z">
         <w:r>
           <w:delText>,</w:delText>
         </w:r>
@@ -504,17 +605,17 @@
       <w:r>
         <w:t xml:space="preserve"> processing has not had time yet to occur. Their study showed the masked primes long enough to enhance priming, while remaining imperceptible. With these modifications, Deacon, Dynowska, Ritter, and Grose-Fifer (2004) found equal N400 attenuation for the masked and unmasked primes. This result would indicate that automatic activation was taking place, as the masked prime condition did not allow controlled processes to take place. Kiefer (2002) has found similar results in the N400 </w:t>
       </w:r>
-      <w:commentRangeStart w:id="16"/>
+      <w:commentRangeStart w:id="30"/>
       <w:r>
         <w:t>using different masking levels</w:t>
       </w:r>
-      <w:commentRangeEnd w:id="16"/>
+      <w:commentRangeEnd w:id="30"/>
       <w:r>
         <w:rPr>
           <w:rStyle w:val="CommentReference"/>
           <w:rFonts w:asciiTheme="minorHAnsi" w:hAnsiTheme="minorHAnsi"/>
         </w:rPr>
-        <w:commentReference w:id="16"/>
+        <w:commentReference w:id="30"/>
       </w:r>
       <w:r>
         <w:t>, which kept judgment ability of prime words below chance.</w:t>
@@ -524,7 +625,7 @@
       <w:pPr>
         <w:pStyle w:val="BodyText"/>
       </w:pPr>
-      <w:commentRangeStart w:id="17"/>
+      <w:commentRangeStart w:id="31"/>
       <w:r>
         <w:lastRenderedPageBreak/>
         <w:t xml:space="preserve">A separate </w:t>
@@ -532,7 +633,7 @@
       <w:r>
         <w:rPr>
           <w:highlight w:val="yellow"/>
-          <w:rPrChange w:id="18" w:author="Wikowsky, Addie J" w:date="2019-09-21T12:09:00Z">
+          <w:rPrChange w:id="32" w:author="Wikowsky, Addie J" w:date="2019-09-21T12:09:00Z">
             <w:rPr/>
           </w:rPrChange>
         </w:rPr>
@@ -541,13 +642,13 @@
       <w:r>
         <w:t xml:space="preserve"> that N400 effects are seen pre-word recognition. The N400 was found to be sensitive to pseudo- or nonwords, even when absent a resemblance to real word counterparts. </w:t>
       </w:r>
-      <w:commentRangeEnd w:id="17"/>
+      <w:commentRangeEnd w:id="31"/>
       <w:r>
         <w:rPr>
           <w:rStyle w:val="CommentReference"/>
           <w:rFonts w:asciiTheme="minorHAnsi" w:hAnsiTheme="minorHAnsi"/>
         </w:rPr>
-        <w:commentReference w:id="17"/>
+        <w:commentReference w:id="31"/>
       </w:r>
       <w:r>
         <w:t>Deacon et al. (2004) explain that this result could imply processes that precede word recognition, such as orthographic or phonological analysis. More recently, Federmeier and Laszlo (2009) suggested that the N400 indexes access to semantic memory. Meaningful stimuli representing a multitude of modalities indicates a sensitivity with attention, albeit still can occur in its absence. Processing from modalities can integrate, yielding different meanings from different contexts, respectively (Federmeier &amp; Laszlo, 2009). Regardless of competing aspects as to what the N400 is estimated to index, vital insights have been made crossing different cognitive domains, with the N400 illuminating aspects originating from these different domains (Kutas &amp; Federmeier, 2011).</w:t>
@@ -557,12 +658,17 @@
       <w:pPr>
         <w:pStyle w:val="BodyText"/>
       </w:pPr>
-      <w:commentRangeStart w:id="19"/>
-      <w:r>
-        <w:t xml:space="preserve">Rolke, Heil, </w:t>
-      </w:r>
+      <w:commentRangeStart w:id="33"/>
       <w:proofErr w:type="spellStart"/>
       <w:r>
+        <w:t>Rolke</w:t>
+      </w:r>
+      <w:proofErr w:type="spellEnd"/>
+      <w:r>
+        <w:t xml:space="preserve">, Heil, </w:t>
+      </w:r>
+      <w:proofErr w:type="spellStart"/>
+      <w:r>
         <w:t>Streb</w:t>
       </w:r>
       <w:proofErr w:type="spellEnd"/>
@@ -577,43 +683,43 @@
       <w:r>
         <w:t xml:space="preserve"> (2001) </w:t>
       </w:r>
-      <w:commentRangeEnd w:id="19"/>
+      <w:commentRangeEnd w:id="33"/>
       <w:r>
         <w:rPr>
           <w:rStyle w:val="CommentReference"/>
           <w:rFonts w:asciiTheme="minorHAnsi" w:hAnsiTheme="minorHAnsi"/>
         </w:rPr>
-        <w:commentReference w:id="19"/>
+        <w:commentReference w:id="33"/>
       </w:r>
       <w:r>
         <w:t xml:space="preserve">used the attention </w:t>
       </w:r>
-      <w:commentRangeStart w:id="20"/>
+      <w:commentRangeStart w:id="34"/>
       <w:r>
         <w:t>blink rapid serial visual presentation (RSVP) paradigm, in which participants identified target words within a stream of distractor words presented in a different color. By selecting items via specifying the row and column within a matrix, participants identified the target word they had previously seen</w:t>
       </w:r>
-      <w:commentRangeEnd w:id="20"/>
+      <w:commentRangeEnd w:id="34"/>
       <w:r>
         <w:rPr>
           <w:rStyle w:val="CommentReference"/>
           <w:rFonts w:asciiTheme="minorHAnsi" w:hAnsiTheme="minorHAnsi"/>
         </w:rPr>
-        <w:commentReference w:id="20"/>
+        <w:commentReference w:id="34"/>
       </w:r>
       <w:r>
         <w:t xml:space="preserve">. These studies compare to masked priming, and show automatic activation of semantic information even when targets were missed (Rolke et al., 2001). Letter search tasks also reduce semantic priming by focusing attention on the lexical level instead of a feature meaning level (Friedrich, Henik, &amp; Tzelgov, 1991). </w:t>
       </w:r>
-      <w:commentRangeStart w:id="21"/>
+      <w:commentRangeStart w:id="35"/>
       <w:r>
         <w:t>In this task</w:t>
       </w:r>
-      <w:commentRangeEnd w:id="21"/>
+      <w:commentRangeEnd w:id="35"/>
       <w:r>
         <w:rPr>
           <w:rStyle w:val="CommentReference"/>
           <w:rFonts w:asciiTheme="minorHAnsi" w:hAnsiTheme="minorHAnsi"/>
         </w:rPr>
-        <w:commentReference w:id="21"/>
+        <w:commentReference w:id="35"/>
       </w:r>
       <w:r>
         <w:t xml:space="preserve">, participants are asked to determine if cue and target words contain a specific letter presented. Stolz and Besner (1996) stipulate that this eliminated or reduced priming indicates non-automatic semantic priming. However, it is also important to note that Tse and Neely (2007) did yield evidence that letter search primes produced semantic priming for low-frequency targets, albeit not for high-frequency targets. In Smith and Besner (2001) letter search </w:t>
@@ -638,17 +744,17 @@
       <w:r>
         <w:t xml:space="preserve">From a theoretical standpoint, the relation between associative and semantic processing follows a deep line of research. Associative word pairs are words that are linked in one’s memory by contextual relationships, such as basket and picnic (Nelson, McEvoy, &amp; Schreiber, 2004). </w:t>
       </w:r>
-      <w:commentRangeStart w:id="22"/>
+      <w:commentRangeStart w:id="36"/>
       <w:r>
         <w:t xml:space="preserve">Another example would be a word pair like alien and predator, which would be associatively linked for Americans due to the movies and popular culture. </w:t>
       </w:r>
-      <w:commentRangeEnd w:id="22"/>
+      <w:commentRangeEnd w:id="36"/>
       <w:r>
         <w:rPr>
           <w:rStyle w:val="CommentReference"/>
           <w:rFonts w:asciiTheme="minorHAnsi" w:hAnsiTheme="minorHAnsi"/>
         </w:rPr>
-        <w:commentReference w:id="22"/>
+        <w:commentReference w:id="36"/>
       </w:r>
       <w:r>
         <w:t xml:space="preserve">Semantic word pairs are those linked by their shared features and meaning, such as </w:t>
@@ -677,7 +783,7 @@
         <w:pStyle w:val="BodyText"/>
         <w:rPr>
           <w:highlight w:val="yellow"/>
-          <w:rPrChange w:id="23" w:author="Wikowsky, Addie J" w:date="2019-09-21T16:24:00Z">
+          <w:rPrChange w:id="37" w:author="Wikowsky, Addie J" w:date="2019-09-21T16:24:00Z">
             <w:rPr/>
           </w:rPrChange>
         </w:rPr>
@@ -685,7 +791,7 @@
       <w:r>
         <w:t xml:space="preserve">Associative and semantic relationships between words are experimentally definable by the use of normed databases. </w:t>
       </w:r>
-      <w:commentRangeStart w:id="24"/>
+      <w:commentRangeStart w:id="38"/>
       <w:r>
         <w:t>Maki, McKinley, and Thompson (2004) took the online dictionary, WordNet (</w:t>
       </w:r>
@@ -697,28 +803,28 @@
       <w:r>
         <w:t>, 1998)</w:t>
       </w:r>
-      <w:commentRangeEnd w:id="24"/>
+      <w:commentRangeEnd w:id="38"/>
       <w:r>
         <w:rPr>
           <w:rStyle w:val="CommentReference"/>
           <w:rFonts w:asciiTheme="minorHAnsi" w:hAnsiTheme="minorHAnsi"/>
         </w:rPr>
-        <w:commentReference w:id="24"/>
+        <w:commentReference w:id="38"/>
       </w:r>
       <w:r>
         <w:t xml:space="preserve">, and used software by Patwardhan, Banerjee, and Pedersen (2003) to create a database of words displaying the semantic distance between individual words. This database displays the relatedness between two words by measuring how semantically close words appear in hierarchy, or the </w:t>
       </w:r>
-      <w:commentRangeStart w:id="25"/>
+      <w:commentRangeStart w:id="39"/>
       <w:r>
         <w:t xml:space="preserve">JCN </w:t>
       </w:r>
-      <w:commentRangeEnd w:id="25"/>
+      <w:commentRangeEnd w:id="39"/>
       <w:r>
         <w:rPr>
           <w:rStyle w:val="CommentReference"/>
           <w:rFonts w:asciiTheme="minorHAnsi" w:hAnsiTheme="minorHAnsi"/>
         </w:rPr>
-        <w:commentReference w:id="25"/>
+        <w:commentReference w:id="39"/>
       </w:r>
       <w:r>
         <w:t xml:space="preserve">(Jiang &amp; </w:t>
@@ -731,7 +837,7 @@
       <w:r>
         <w:t>, 1997). JCN measures the word pairs’ informational distance from one another, or their semantic similarities. Therefore, a low JCN score demonstrates a close semantic relationship</w:t>
       </w:r>
-      <w:commentRangeStart w:id="26"/>
+      <w:commentRangeStart w:id="40"/>
       <w:r>
         <w:t xml:space="preserve">. </w:t>
       </w:r>
@@ -741,14 +847,14 @@
         </w:rPr>
         <w:t xml:space="preserve">Additionally, we can use a measure of semantic </w:t>
       </w:r>
-      <w:commentRangeEnd w:id="26"/>
+      <w:commentRangeEnd w:id="40"/>
       <w:r>
         <w:rPr>
           <w:rStyle w:val="CommentReference"/>
           <w:rFonts w:asciiTheme="minorHAnsi" w:hAnsiTheme="minorHAnsi"/>
           <w:highlight w:val="yellow"/>
         </w:rPr>
-        <w:commentReference w:id="26"/>
+        <w:commentReference w:id="40"/>
       </w:r>
       <w:r>
         <w:rPr>
@@ -766,17 +872,17 @@
       <w:r>
         <w:t xml:space="preserve"> </w:t>
       </w:r>
-      <w:commentRangeStart w:id="27"/>
+      <w:commentRangeStart w:id="41"/>
       <w:r>
         <w:t>Another useful database, created by Nelson et al. (2004), is centered on the associative relationships between words</w:t>
       </w:r>
-      <w:commentRangeEnd w:id="27"/>
+      <w:commentRangeEnd w:id="41"/>
       <w:r>
         <w:rPr>
           <w:rStyle w:val="CommentReference"/>
           <w:rFonts w:asciiTheme="minorHAnsi" w:hAnsiTheme="minorHAnsi"/>
         </w:rPr>
-        <w:commentReference w:id="27"/>
+        <w:commentReference w:id="41"/>
       </w:r>
       <w:r>
         <w:t xml:space="preserve">. Participants were given cue words and asked to write the first word that came to mind. These responses were asked of and averaged over many participants. The probability of a cue word eliciting the target word is called the forward strength (FSG). For example, when participants are shown the word </w:t>
@@ -815,62 +921,62 @@
       <w:r>
         <w:t xml:space="preserve">A meta-analytic review from Lucas (2000) examined </w:t>
       </w:r>
-      <w:commentRangeStart w:id="28"/>
+      <w:commentRangeStart w:id="42"/>
       <w:r>
         <w:t xml:space="preserve">semantic priming </w:t>
       </w:r>
-      <w:commentRangeEnd w:id="28"/>
+      <w:commentRangeEnd w:id="42"/>
       <w:r>
         <w:rPr>
           <w:rStyle w:val="CommentReference"/>
           <w:rFonts w:asciiTheme="minorHAnsi" w:hAnsiTheme="minorHAnsi"/>
         </w:rPr>
-        <w:commentReference w:id="28"/>
+        <w:commentReference w:id="42"/>
       </w:r>
       <w:r>
         <w:t xml:space="preserve">in the absence of association. </w:t>
       </w:r>
-      <w:commentRangeStart w:id="29"/>
+      <w:commentRangeStart w:id="43"/>
       <w:r>
         <w:t xml:space="preserve">Effect sizes </w:t>
       </w:r>
-      <w:commentRangeEnd w:id="29"/>
+      <w:commentRangeEnd w:id="43"/>
       <w:r>
         <w:rPr>
           <w:rStyle w:val="CommentReference"/>
           <w:rFonts w:asciiTheme="minorHAnsi" w:hAnsiTheme="minorHAnsi"/>
         </w:rPr>
-        <w:commentReference w:id="29"/>
+        <w:commentReference w:id="43"/>
       </w:r>
       <w:r>
         <w:t xml:space="preserve">for semantic priming alone were lower than associative priming. However, with the addition of an associative relationship to an existing semantic relationship, priming effects nearly doubled, also known as the associative boost (Moss, Ostrin, Tyler, &amp; Marslen-Wilson, 1995). This result suggests that semantic relationships, that concurrently have associations, can increase priming effects. </w:t>
       </w:r>
-      <w:commentRangeStart w:id="30"/>
+      <w:commentRangeStart w:id="44"/>
       <w:r>
         <w:t>Priming effects, therefore, are suggested not to be based on association in isolation</w:t>
       </w:r>
-      <w:commentRangeEnd w:id="30"/>
+      <w:commentRangeEnd w:id="44"/>
       <w:r>
         <w:rPr>
           <w:rStyle w:val="CommentReference"/>
           <w:rFonts w:asciiTheme="minorHAnsi" w:hAnsiTheme="minorHAnsi"/>
         </w:rPr>
-        <w:commentReference w:id="30"/>
+        <w:commentReference w:id="44"/>
       </w:r>
       <w:r>
         <w:t xml:space="preserve">. Hutchison (2003) argues against Lucas, suggesting positive evidence for associative priming. Automatic priming was sensitive to associative strength as well as feature overlap. </w:t>
       </w:r>
-      <w:commentRangeStart w:id="31"/>
+      <w:commentRangeStart w:id="45"/>
       <w:r>
         <w:t>These points of contention provide impetus for more research centering on distinctions between associative and semantic priming.</w:t>
       </w:r>
-      <w:commentRangeEnd w:id="31"/>
+      <w:commentRangeEnd w:id="45"/>
       <w:r>
         <w:rPr>
           <w:rStyle w:val="CommentReference"/>
           <w:rFonts w:asciiTheme="minorHAnsi" w:hAnsiTheme="minorHAnsi"/>
         </w:rPr>
-        <w:commentReference w:id="31"/>
+        <w:commentReference w:id="45"/>
       </w:r>
     </w:p>
     <w:p>
@@ -880,32 +986,32 @@
       <w:r>
         <w:t xml:space="preserve">With the </w:t>
       </w:r>
-      <w:commentRangeStart w:id="32"/>
+      <w:commentRangeStart w:id="46"/>
       <w:r>
         <w:t xml:space="preserve">databases </w:t>
       </w:r>
-      <w:commentRangeEnd w:id="32"/>
+      <w:commentRangeEnd w:id="46"/>
       <w:r>
         <w:rPr>
           <w:rStyle w:val="CommentReference"/>
           <w:rFonts w:asciiTheme="minorHAnsi" w:hAnsiTheme="minorHAnsi"/>
         </w:rPr>
-        <w:commentReference w:id="32"/>
+        <w:commentReference w:id="46"/>
       </w:r>
       <w:r>
         <w:t>described above</w:t>
       </w:r>
-      <w:ins w:id="33" w:author="Wikowsky, Addie J" w:date="2019-09-21T12:19:00Z">
+      <w:ins w:id="47" w:author="Wikowsky, Addie J" w:date="2019-09-21T12:19:00Z">
         <w:r>
           <w:t xml:space="preserve"> (</w:t>
         </w:r>
       </w:ins>
-      <w:ins w:id="34" w:author="Wikowsky, Addie J" w:date="2019-09-21T12:20:00Z">
+      <w:ins w:id="48" w:author="Wikowsky, Addie J" w:date="2019-09-21T12:20:00Z">
         <w:r>
           <w:t>WordNet and Nelson et al. 2004?</w:t>
         </w:r>
       </w:ins>
-      <w:ins w:id="35" w:author="Wikowsky, Addie J" w:date="2019-09-21T12:19:00Z">
+      <w:ins w:id="49" w:author="Wikowsky, Addie J" w:date="2019-09-21T12:19:00Z">
         <w:r>
           <w:t>)</w:t>
         </w:r>
@@ -913,17 +1019,17 @@
       <w:r>
         <w:t xml:space="preserve">, orthogonal word pair stimuli can be created to examine associative and semantic priming individually and indeed, priming can be found for each relation separately (Buchanan, 2010). </w:t>
       </w:r>
-      <w:commentRangeStart w:id="36"/>
+      <w:commentRangeStart w:id="50"/>
       <w:r>
         <w:t xml:space="preserve">Few studies </w:t>
       </w:r>
-      <w:commentRangeEnd w:id="36"/>
+      <w:commentRangeEnd w:id="50"/>
       <w:r>
         <w:rPr>
           <w:rStyle w:val="CommentReference"/>
           <w:rFonts w:asciiTheme="minorHAnsi" w:hAnsiTheme="minorHAnsi"/>
         </w:rPr>
-        <w:commentReference w:id="36"/>
+        <w:commentReference w:id="50"/>
       </w:r>
       <w:r>
         <w:t xml:space="preserve">have directly compared associative and semantic relationships, especially focusing on the brain. Deacon et al. (2004) claim that hemispheric differences exist in lexico-semantic representation, comparing </w:t>
@@ -932,7 +1038,7 @@
         <w:lastRenderedPageBreak/>
         <w:t>associative and semantic priming. Deacon et al. concluded that semantic features are localized in the right hemisphere, whereas association</w:t>
       </w:r>
-      <w:ins w:id="37" w:author="Wikowsky, Addie J" w:date="2019-10-16T15:11:00Z">
+      <w:ins w:id="51" w:author="Wikowsky, Addie J" w:date="2019-10-16T15:11:00Z">
         <w:r>
           <w:t xml:space="preserve"> </w:t>
         </w:r>
@@ -948,32 +1054,63 @@
       <w:r>
         <w:t xml:space="preserve"> is localized more within the left hemisphere of the brain. </w:t>
       </w:r>
-      <w:commentRangeStart w:id="38"/>
-      <w:r>
-        <w:t xml:space="preserve">The current study, with an aim to elaborate on basic theoretical questions such as the relationship between associative and semantic processing, examined the relationship between N400 activation, priming task, and word relationship type. </w:t>
-      </w:r>
-      <w:commentRangeEnd w:id="38"/>
+      <w:commentRangeStart w:id="52"/>
+      <w:r>
+        <w:t>The current study, with an aim to elaborate on basic theoretical questions such as the relationship between associative and semantic processing</w:t>
+      </w:r>
+      <w:del w:id="53" w:author="Wikowsky, Addie J" w:date="2019-10-22T21:50:00Z">
+        <w:r>
+          <w:delText>, examined the relationship between N400 activation, priming task, and word relationship type</w:delText>
+        </w:r>
+      </w:del>
+      <w:r>
+        <w:t xml:space="preserve">. </w:t>
+      </w:r>
+      <w:commentRangeEnd w:id="52"/>
       <w:r>
         <w:rPr>
           <w:rStyle w:val="CommentReference"/>
           <w:rFonts w:asciiTheme="minorHAnsi" w:hAnsiTheme="minorHAnsi"/>
         </w:rPr>
-        <w:commentReference w:id="38"/>
-      </w:r>
-      <w:r>
-        <w:t xml:space="preserve">Participants were given both a single lexical decision and letter search task, along with separate semantic, associative, and unrelated word pairs. We expected that </w:t>
-      </w:r>
-      <w:commentRangeStart w:id="40"/>
+        <w:commentReference w:id="52"/>
+      </w:r>
+      <w:ins w:id="54" w:author="Wikowsky, Addie J" w:date="2019-10-22T21:49:00Z">
+        <w:r>
+          <w:t>The authors exam</w:t>
+        </w:r>
+      </w:ins>
+      <w:ins w:id="55" w:author="Wikowsky, Addie J" w:date="2019-10-22T21:50:00Z">
+        <w:r>
+          <w:t xml:space="preserve">ined the N400 </w:t>
+        </w:r>
+        <w:proofErr w:type="spellStart"/>
+        <w:r>
+          <w:t>activaion</w:t>
+        </w:r>
+        <w:proofErr w:type="spellEnd"/>
+        <w:r>
+          <w:t xml:space="preserve"> by its relationship with the priming task and word relationship type. </w:t>
+        </w:r>
+      </w:ins>
+      <w:r>
+        <w:t>Participants wer</w:t>
+      </w:r>
+      <w:bookmarkStart w:id="56" w:name="_GoBack"/>
+      <w:bookmarkEnd w:id="56"/>
+      <w:r>
+        <w:t xml:space="preserve">e given both a single lexical decision and letter search task, along with separate semantic, associative, and unrelated word pairs. We expected that </w:t>
+      </w:r>
+      <w:commentRangeStart w:id="57"/>
       <w:r>
         <w:t xml:space="preserve">the N400 modulation might vary </w:t>
       </w:r>
-      <w:commentRangeEnd w:id="40"/>
+      <w:commentRangeEnd w:id="57"/>
       <w:r>
         <w:rPr>
           <w:rStyle w:val="CommentReference"/>
           <w:rFonts w:asciiTheme="minorHAnsi" w:hAnsiTheme="minorHAnsi"/>
         </w:rPr>
-        <w:commentReference w:id="40"/>
+        <w:commentReference w:id="57"/>
       </w:r>
       <w:r>
         <w:t>from the different types of word relation, which would indicate differences in cognitive processing and word organization.</w:t>
@@ -1002,17 +1139,17 @@
       <w:r>
         <w:t xml:space="preserve">Twenty undergraduate students were recruited from the University of Mississippi (thirteen women and seven men), and all volunteered to participate. </w:t>
       </w:r>
-      <w:commentRangeStart w:id="41"/>
+      <w:commentRangeStart w:id="58"/>
       <w:r>
         <w:t xml:space="preserve">All participants were English speakers. </w:t>
       </w:r>
-      <w:commentRangeEnd w:id="41"/>
+      <w:commentRangeEnd w:id="58"/>
       <w:r>
         <w:rPr>
           <w:rStyle w:val="CommentReference"/>
           <w:rFonts w:asciiTheme="minorHAnsi" w:hAnsiTheme="minorHAnsi"/>
         </w:rPr>
-        <w:commentReference w:id="41"/>
+        <w:commentReference w:id="58"/>
       </w:r>
       <w:r>
         <w:t>The experiment was carried out with the permission of the University’s Institutional Review Board, and all participants signed corresponding consent forms. One participant’s EEG data was corrupted and could not be used, and another participant was excluded for poor task performance (below chance), leaving eighteen participants (twelve women and six men).</w:t>
@@ -1049,15 +1186,18 @@
           <w:rPr>
             <w:rStyle w:val="Hyperlink"/>
           </w:rPr>
-          <w:t>https://compumedicsneuroscan.com/product/nuamps-40-channel-eeg-erp-amplifier/</w:t>
+          <w:t>https://compumedicsneuroscan.com/product/nuamps-40-channel-</w:t>
+        </w:r>
+        <w:r>
+          <w:rPr>
+            <w:rStyle w:val="Hyperlink"/>
+          </w:rPr>
+          <w:lastRenderedPageBreak/>
+          <w:t>eeg-erp-amplifier/</w:t>
         </w:r>
       </w:hyperlink>
       <w:r>
-        <w:t xml:space="preserve">), which was connected to a computer running SCAN 4.5 software to record the </w:t>
-      </w:r>
-      <w:r>
-        <w:lastRenderedPageBreak/>
-        <w:t>data. The Quik-Cap includes Ag/AgCl sintered ring electrodes and the layout follows the International 10/20 system with the following sites: F7, FT7, T7, TP7, P7, FP1, F3, FC3, C3, CP3, P3, O1, Fz, FCz, Cz, CPz, Pz, Oz, FP2, F4, FC4, C4, CP4, P4, O2, F8, FT8, T8, TP8, and P8. The ground electrode was embedded in the cab at FPz, and two elecctrodes were attached to the mastoid bones.</w:t>
+        <w:t>), which was connected to a computer running SCAN 4.5 software to record the data. The Quik-Cap includes Ag/AgCl sintered ring electrodes and the layout follows the International 10/20 system with the following sites: F7, FT7, T7, TP7, P7, FP1, F3, FC3, C3, CP3, P3, O1, Fz, FCz, Cz, CPz, Pz, Oz, FP2, F4, FC4, C4, CP4, P4, O2, F8, FT8, T8, TP8, and P8. The ground electrode was embedded in the cab at FPz, and two elecctrodes were attached to the mastoid bones.</w:t>
       </w:r>
     </w:p>
     <w:p>
@@ -1103,13 +1243,13 @@
         <w:pStyle w:val="BodyText"/>
       </w:pPr>
       <w:r>
-        <w:t xml:space="preserve">This experiment consisted of 360 word pairs separated into levels in which the target words were unrelated to the prime (120), semantically associated to the prime (60), associatively related to the prime (60), or were nonwords (120). We used only a small number of related word pairs to try to reduce expectancy effects described in the introduction (Neely, 1991). These 360 </w:t>
+        <w:t xml:space="preserve">This experiment consisted of 360 word pairs separated into levels in which the target words were unrelated to the prime (120), semantically associated to the prime (60), associatively related to the prime (60), or were nonwords (120). We used only a small number of related word </w:t>
       </w:r>
       <w:r>
         <w:lastRenderedPageBreak/>
-        <w:t>pairs were split evenly between the lexical decision and letter search task</w:t>
-      </w:r>
-      <w:ins w:id="42" w:author="Wikowsky, Addie J" w:date="2019-09-21T16:29:00Z">
+        <w:t>pairs to try to reduce expectancy effects described in the introduction (Neely, 1991). These 360 pairs were split evenly between the lexical decision and letter search task</w:t>
+      </w:r>
+      <w:ins w:id="59" w:author="Wikowsky, Addie J" w:date="2019-09-21T16:29:00Z">
         <w:r>
           <w:t xml:space="preserve"> (LST)</w:t>
         </w:r>
@@ -1117,7 +1257,7 @@
       <w:r>
         <w:t xml:space="preserve">, therefore, each task contained 60 unrelated pairs, 30 semantically related pairs, 30 associatively related pairs, and 60 nonword pairings. The ratio of yes/no correct answers for words and nonwords in the lexical decision task </w:t>
       </w:r>
-      <w:ins w:id="43" w:author="Wikowsky, Addie J" w:date="2019-09-21T16:29:00Z">
+      <w:ins w:id="60" w:author="Wikowsky, Addie J" w:date="2019-09-21T16:29:00Z">
         <w:r>
           <w:t xml:space="preserve">(LDT) </w:t>
         </w:r>
@@ -1130,17 +1270,17 @@
       <w:pPr>
         <w:pStyle w:val="BodyText"/>
       </w:pPr>
-      <w:commentRangeStart w:id="44"/>
+      <w:commentRangeStart w:id="61"/>
       <w:r>
         <w:t>The stimuli were selected from the Nelson et al. (2004) associative word norms and Maki et al. (2004) semantic word norms</w:t>
       </w:r>
-      <w:commentRangeEnd w:id="44"/>
+      <w:commentRangeEnd w:id="61"/>
       <w:r>
         <w:rPr>
           <w:rStyle w:val="CommentReference"/>
           <w:rFonts w:asciiTheme="minorHAnsi" w:hAnsiTheme="minorHAnsi"/>
         </w:rPr>
-        <w:commentReference w:id="44"/>
+        <w:commentReference w:id="61"/>
       </w:r>
       <w:r>
         <w:t xml:space="preserve">. The associative word pairs were chosen using the criteria that they were highly associatively related, having an FSG score greater than .50; with little or no semantic similarities, determined by having a JCN score of greater than 20. An example of an associative pair would be </w:t>
@@ -1331,13 +1471,16 @@
         <w:t>compass.</w:t>
       </w:r>
       <w:r>
-        <w:t xml:space="preserve"> For nonword pairs, the target word had one letter changed so that it no longer represented a real word, yet the structure was left intact to require that the participant process the word cognitively. Essentially, nonwords were orthographically similar to its real word counterpart, except for the change in a single letter. For example, the word </w:t>
-      </w:r>
-      <w:r>
-        <w:rPr>
-          <w:i/>
-        </w:rPr>
+        <w:t xml:space="preserve"> For nonword pairs, the target word had one letter changed so that it no longer represented a real word, yet the structure was left intact to require that the participant process the word cognitively. Essentially, nonwords were orthographically </w:t>
+      </w:r>
+      <w:r>
         <w:lastRenderedPageBreak/>
+        <w:t xml:space="preserve">similar to its real word counterpart, except for the change in a single letter. For example, the word </w:t>
+      </w:r>
+      <w:r>
+        <w:rPr>
+          <w:i/>
+        </w:rPr>
         <w:t>pond</w:t>
       </w:r>
       <w:r>
@@ -1379,32 +1522,32 @@
       <w:r>
         <w:t xml:space="preserve">Testing occurred in one session consisting of six </w:t>
       </w:r>
-      <w:commentRangeStart w:id="45"/>
+      <w:commentRangeStart w:id="62"/>
       <w:r>
         <w:t xml:space="preserve">blocks </w:t>
       </w:r>
-      <w:commentRangeEnd w:id="45"/>
+      <w:commentRangeEnd w:id="62"/>
       <w:r>
         <w:rPr>
           <w:rStyle w:val="CommentReference"/>
           <w:rFonts w:asciiTheme="minorHAnsi" w:hAnsiTheme="minorHAnsi"/>
         </w:rPr>
-        <w:commentReference w:id="45"/>
+        <w:commentReference w:id="62"/>
       </w:r>
       <w:r>
         <w:t xml:space="preserve">of acquired data, broken up by brief </w:t>
       </w:r>
-      <w:commentRangeStart w:id="46"/>
+      <w:commentRangeStart w:id="63"/>
       <w:r>
         <w:t>rest periods</w:t>
       </w:r>
-      <w:commentRangeEnd w:id="46"/>
+      <w:commentRangeEnd w:id="63"/>
       <w:r>
         <w:rPr>
           <w:rStyle w:val="CommentReference"/>
           <w:rFonts w:asciiTheme="minorHAnsi" w:hAnsiTheme="minorHAnsi"/>
         </w:rPr>
-        <w:commentReference w:id="46"/>
+        <w:commentReference w:id="63"/>
       </w:r>
       <w:r>
         <w:t>. Before each participant was measured, the system was configured to the correct settings, and the hardware prepared. Two reference channels, which define zero voltage, were placed on the right and left mastoid bones.</w:t>
@@ -1417,17 +1560,17 @@
       <w:r>
         <w:t xml:space="preserve">We modeled the current task after Smith and Besner (2001) lexical decision and letter search task combination. Smith and Besner (2001) used a choice task procedure, where the color of the target word indicated the target task. One color denoted lexical decision with another color denoting letter search. The </w:t>
       </w:r>
-      <w:commentRangeStart w:id="47"/>
+      <w:commentRangeStart w:id="64"/>
       <w:r>
         <w:t xml:space="preserve">lexical decision task </w:t>
       </w:r>
-      <w:commentRangeEnd w:id="47"/>
+      <w:commentRangeEnd w:id="64"/>
       <w:r>
         <w:rPr>
           <w:rStyle w:val="CommentReference"/>
           <w:rFonts w:asciiTheme="minorHAnsi" w:hAnsiTheme="minorHAnsi"/>
         </w:rPr>
-        <w:commentReference w:id="47"/>
+        <w:commentReference w:id="64"/>
       </w:r>
       <w:r>
         <w:t xml:space="preserve">involved participants observing a word onscreen and deciding whether or not it was a word or nonword (such as </w:t>
@@ -1450,17 +1593,17 @@
       <w:r>
         <w:t xml:space="preserve">). Nonrelated word pairs were created by taking prime and target words from related pairs and randomly rearranging them to eliminate relationships between primes and targets. The </w:t>
       </w:r>
-      <w:commentRangeStart w:id="48"/>
+      <w:commentRangeStart w:id="65"/>
       <w:r>
         <w:t xml:space="preserve">letter search task </w:t>
       </w:r>
-      <w:commentRangeEnd w:id="48"/>
+      <w:commentRangeEnd w:id="65"/>
       <w:r>
         <w:rPr>
           <w:rStyle w:val="CommentReference"/>
           <w:rFonts w:asciiTheme="minorHAnsi" w:hAnsiTheme="minorHAnsi"/>
         </w:rPr>
-        <w:commentReference w:id="48"/>
+        <w:commentReference w:id="65"/>
       </w:r>
       <w:r>
         <w:t xml:space="preserve">involved participants observing a word onscreen and deciding whether it contained a repeated letter or not (i.e., the repeated letters in </w:t>
@@ -1535,7 +1678,7 @@
       <w:r>
         <w:t>; Delorme &amp; Makeig, 2004), an open source MATLAB tool for processing electrophysiological data. The program automatically scanned for and removed artifacts caused by eye-blinking using independent component analysis. Next, the datasets were visually inspected and any remaining corrupted sections were removed manually. Ninety percent of the data was retained across all trials and stimulus types after muscular artifact data were removed. However, a loss rate of 20-30 percent is not uncommon, especially with older EEG systems</w:t>
       </w:r>
-      <w:ins w:id="49" w:author="Wikowsky, Addie J" w:date="2019-09-21T16:36:00Z">
+      <w:ins w:id="66" w:author="Wikowsky, Addie J" w:date="2019-09-21T16:36:00Z">
         <w:r>
           <w:t xml:space="preserve"> being used</w:t>
         </w:r>
@@ -1543,17 +1686,17 @@
       <w:r>
         <w:t xml:space="preserve">. The data </w:t>
       </w:r>
-      <w:del w:id="50" w:author="Wikowsky, Addie J" w:date="2019-09-21T16:37:00Z">
+      <w:del w:id="67" w:author="Wikowsky, Addie J" w:date="2019-09-21T16:37:00Z">
         <w:r>
           <w:delText xml:space="preserve">were </w:delText>
         </w:r>
       </w:del>
-      <w:ins w:id="51" w:author="Wikowsky, Addie J" w:date="2019-09-21T16:39:00Z">
+      <w:ins w:id="68" w:author="Wikowsky, Addie J" w:date="2019-09-21T16:39:00Z">
         <w:r>
           <w:t>points were</w:t>
         </w:r>
       </w:ins>
-      <w:ins w:id="52" w:author="Wikowsky, Addie J" w:date="2019-09-21T16:37:00Z">
+      <w:ins w:id="69" w:author="Wikowsky, Addie J" w:date="2019-09-21T16:37:00Z">
         <w:r>
           <w:t xml:space="preserve"> </w:t>
         </w:r>
@@ -1626,17 +1769,17 @@
       <w:r>
         <w:t xml:space="preserve"> = 2.36. The non-recursive procedure involves only examing the data once for outliers, rather than continuing to screen for outliers iteratively until no outliers remained. Across 18 participants by five sites, three outlying data points were identified and subsequently removed from further analysis. Data </w:t>
       </w:r>
-      <w:del w:id="53" w:author="Wikowsky, Addie J" w:date="2019-09-21T16:38:00Z">
+      <w:del w:id="70" w:author="Wikowsky, Addie J" w:date="2019-09-21T16:38:00Z">
         <w:r>
           <w:delText xml:space="preserve">were </w:delText>
         </w:r>
       </w:del>
-      <w:ins w:id="54" w:author="Wikowsky, Addie J" w:date="2019-09-21T16:39:00Z">
+      <w:ins w:id="71" w:author="Wikowsky, Addie J" w:date="2019-09-21T16:39:00Z">
         <w:r>
           <w:t>points were</w:t>
         </w:r>
       </w:ins>
-      <w:ins w:id="55" w:author="Wikowsky, Addie J" w:date="2019-09-21T16:38:00Z">
+      <w:ins w:id="72" w:author="Wikowsky, Addie J" w:date="2019-09-21T16:38:00Z">
         <w:r>
           <w:t xml:space="preserve"> </w:t>
         </w:r>
@@ -1644,12 +1787,12 @@
       <w:r>
         <w:t xml:space="preserve">also screened for parametric assumptions of linearity, normality, homogeneity, and homoscedasticity. The data </w:t>
       </w:r>
-      <w:del w:id="56" w:author="Wikowsky, Addie J" w:date="2019-09-21T16:39:00Z">
+      <w:del w:id="73" w:author="Wikowsky, Addie J" w:date="2019-09-21T16:39:00Z">
         <w:r>
           <w:delText xml:space="preserve">were </w:delText>
         </w:r>
       </w:del>
-      <w:ins w:id="57" w:author="Wikowsky, Addie J" w:date="2019-09-21T16:39:00Z">
+      <w:ins w:id="74" w:author="Wikowsky, Addie J" w:date="2019-09-21T16:39:00Z">
         <w:r>
           <w:t xml:space="preserve">points were </w:t>
         </w:r>
@@ -3971,7 +4114,7 @@
       <w:r>
         <w:t xml:space="preserve">Two MLM analyses were conducted on each task separately, with stimuli as the independent variable and response latency as the dependent variable, controlling for participants as a random factor (see Table ??). </w:t>
       </w:r>
-      <w:commentRangeStart w:id="58"/>
+      <w:commentRangeStart w:id="75"/>
       <w:r>
         <w:t xml:space="preserve">In both the lexical decision and letter search tasks, there were significant improvements in the model by including stimuli as a predictor over the random intercept model, </w:t>
       </w:r>
@@ -3989,13 +4132,13 @@
       <w:r>
         <w:t xml:space="preserve"> &lt; .001</w:t>
       </w:r>
-      <w:commentRangeEnd w:id="58"/>
+      <w:commentRangeEnd w:id="75"/>
       <w:r>
         <w:rPr>
           <w:rStyle w:val="CommentReference"/>
           <w:rFonts w:asciiTheme="minorHAnsi" w:hAnsiTheme="minorHAnsi"/>
         </w:rPr>
-        <w:commentReference w:id="58"/>
+        <w:commentReference w:id="75"/>
       </w:r>
       <w:r>
         <w:t xml:space="preserve">. Each stimuli type was compared pairwise, and </w:t>
@@ -4011,7 +4154,7 @@
       <w:r>
         <w:t xml:space="preserve"> was again set at .008 to control the Type I error rate. Table 2 includes these comparisons from the dummy coded models, and means with 95% confidence intervals are displayed in Figure 3. For the lexical decision task, nonwords were slower than all other stimuli types. Unrelated words were not different from semantic word pairs, but were slower than associative word pairs. </w:t>
       </w:r>
-      <w:commentRangeStart w:id="59"/>
+      <w:commentRangeStart w:id="76"/>
       <w:r>
         <w:t xml:space="preserve">This finding </w:t>
       </w:r>
@@ -4019,13 +4162,13 @@
         <w:lastRenderedPageBreak/>
         <w:t xml:space="preserve">indicated that the lexical decision task showed associative priming, but not semantic priming; however, there were not response latency differences for these two related word pair types. </w:t>
       </w:r>
-      <w:commentRangeEnd w:id="59"/>
+      <w:commentRangeEnd w:id="76"/>
       <w:r>
         <w:rPr>
           <w:rStyle w:val="CommentReference"/>
           <w:rFonts w:asciiTheme="minorHAnsi" w:hAnsiTheme="minorHAnsi"/>
         </w:rPr>
-        <w:commentReference w:id="59"/>
+        <w:commentReference w:id="76"/>
       </w:r>
       <w:r>
         <w:t>In contrast to this finding, and results from the N400 area under the curve, we found priming for both semantic and associative word pairs in the letter search task. Nonwords were again slower than all other stimuli types, followed by unrelated word pairs. Again, semantic and associative pairs were not different. These analyses were examined with the outliers included in the analysis, as we considered that eliminating 214 trials may have skewed the results. The pattern of results did not change, but the differences between unrelated pairs and other stimuli types do become larger.</w:t>
@@ -5360,18 +5503,18 @@
       <w:pPr>
         <w:pStyle w:val="Heading1"/>
       </w:pPr>
-      <w:bookmarkStart w:id="60" w:name="references"/>
+      <w:bookmarkStart w:id="77" w:name="references"/>
       <w:r>
         <w:t>References</w:t>
       </w:r>
-      <w:bookmarkEnd w:id="60"/>
+      <w:bookmarkEnd w:id="77"/>
     </w:p>
     <w:p>
       <w:pPr>
         <w:pStyle w:val="Bibliography"/>
       </w:pPr>
-      <w:bookmarkStart w:id="61" w:name="ref-R-papaja"/>
-      <w:bookmarkStart w:id="62" w:name="refs"/>
+      <w:bookmarkStart w:id="78" w:name="ref-R-papaja"/>
+      <w:bookmarkStart w:id="79" w:name="refs"/>
       <w:r>
         <w:t xml:space="preserve">Aust, F., &amp; Barth, M. (2017). </w:t>
       </w:r>
@@ -5397,8 +5540,8 @@
       <w:pPr>
         <w:pStyle w:val="Bibliography"/>
       </w:pPr>
-      <w:bookmarkStart w:id="63" w:name="ref-Balota2007"/>
-      <w:bookmarkEnd w:id="61"/>
+      <w:bookmarkStart w:id="80" w:name="ref-Balota2007"/>
+      <w:bookmarkEnd w:id="78"/>
       <w:r>
         <w:t xml:space="preserve">Balota, D. A., Yap, M. J., Hutchison, K. A., Cortese, M. J., Kessler, B., Loftis, B., … Treiman, R. (2007). The English lexicon project. </w:t>
       </w:r>
@@ -5433,8 +5576,8 @@
       <w:pPr>
         <w:pStyle w:val="Bibliography"/>
       </w:pPr>
-      <w:bookmarkStart w:id="64" w:name="ref-Brown1993"/>
-      <w:bookmarkEnd w:id="63"/>
+      <w:bookmarkStart w:id="81" w:name="ref-Brown1993"/>
+      <w:bookmarkEnd w:id="80"/>
       <w:r>
         <w:t xml:space="preserve">Brown, C., &amp; Hagoort, P. (1993). The processing nature of the N400: Evidence from masked priming. </w:t>
       </w:r>
@@ -5469,8 +5612,8 @@
       <w:pPr>
         <w:pStyle w:val="Bibliography"/>
       </w:pPr>
-      <w:bookmarkStart w:id="65" w:name="ref-Buchanan2010"/>
-      <w:bookmarkEnd w:id="64"/>
+      <w:bookmarkStart w:id="82" w:name="ref-Buchanan2010"/>
+      <w:bookmarkEnd w:id="81"/>
       <w:r>
         <w:t xml:space="preserve">Buchanan, E. M. (2010). Access into memory: Differences in judgments and priming for semantic and associative memory. </w:t>
       </w:r>
@@ -5497,8 +5640,8 @@
       <w:pPr>
         <w:pStyle w:val="Bibliography"/>
       </w:pPr>
-      <w:bookmarkStart w:id="66" w:name="ref-Buchanan2013"/>
-      <w:bookmarkEnd w:id="65"/>
+      <w:bookmarkStart w:id="83" w:name="ref-Buchanan2013"/>
+      <w:bookmarkEnd w:id="82"/>
       <w:r>
         <w:lastRenderedPageBreak/>
         <w:t xml:space="preserve">Buchanan, E. M., Holmes, J. L., Teasley, M. L., &amp; Hutchison, K. A. (2013). English semantic word-pair norms and a searchable Web portal for experimental stimulus creation. </w:t>
@@ -5534,8 +5677,8 @@
       <w:pPr>
         <w:pStyle w:val="Bibliography"/>
       </w:pPr>
-      <w:bookmarkStart w:id="67" w:name="ref-Chiarello1990"/>
-      <w:bookmarkEnd w:id="66"/>
+      <w:bookmarkStart w:id="84" w:name="ref-Chiarello1990"/>
+      <w:bookmarkEnd w:id="83"/>
       <w:r>
         <w:t xml:space="preserve">Chiarello, C., Burgess, C., Richards, L., &amp; Pollock, A. (1990). Semantic and associative priming in the cerebral hemispheres: Some words do, some words don’t … sometimes, some places. </w:t>
       </w:r>
@@ -5570,8 +5713,8 @@
       <w:pPr>
         <w:pStyle w:val="Bibliography"/>
       </w:pPr>
-      <w:bookmarkStart w:id="68" w:name="ref-Collins1975"/>
-      <w:bookmarkEnd w:id="67"/>
+      <w:bookmarkStart w:id="85" w:name="ref-Collins1975"/>
+      <w:bookmarkEnd w:id="84"/>
       <w:r>
         <w:t xml:space="preserve">Collins, A. M., &amp; Loftus, E. F. (1975). A spreading-activation theory of semantic processing. </w:t>
       </w:r>
@@ -5606,8 +5749,8 @@
       <w:pPr>
         <w:pStyle w:val="Bibliography"/>
       </w:pPr>
-      <w:bookmarkStart w:id="69" w:name="ref-Deacon2004"/>
-      <w:bookmarkEnd w:id="68"/>
+      <w:bookmarkStart w:id="86" w:name="ref-Deacon2004"/>
+      <w:bookmarkEnd w:id="85"/>
       <w:r>
         <w:t xml:space="preserve">Deacon, D., Dynowska, A., Ritter, W., &amp; Grose-Fifer, J. (2004). Repetition and semantic priming of nonwords: Implications for theories of N400 and word recognition. </w:t>
       </w:r>
@@ -5642,8 +5785,8 @@
       <w:pPr>
         <w:pStyle w:val="Bibliography"/>
       </w:pPr>
-      <w:bookmarkStart w:id="70" w:name="ref-Deacon2000"/>
-      <w:bookmarkEnd w:id="69"/>
+      <w:bookmarkStart w:id="87" w:name="ref-Deacon2000"/>
+      <w:bookmarkEnd w:id="86"/>
       <w:r>
         <w:t xml:space="preserve">Deacon, D., Hewitt, S., Yang, C.-M., &amp; Nagata, M. (2000). Event-related potential indices of semantic priming using masked and unmasked words: evidence that the N400 does not reflect a post-lexical process. </w:t>
       </w:r>
@@ -5678,8 +5821,8 @@
       <w:pPr>
         <w:pStyle w:val="Bibliography"/>
       </w:pPr>
-      <w:bookmarkStart w:id="71" w:name="ref-Delorme2004"/>
-      <w:bookmarkEnd w:id="70"/>
+      <w:bookmarkStart w:id="88" w:name="ref-Delorme2004"/>
+      <w:bookmarkEnd w:id="87"/>
       <w:r>
         <w:t xml:space="preserve">Delorme, A., &amp; Makeig, S. (2004). EEGLAB: an open source toolbox for analysis of single-trial EEG dynamics including independent component analysis. </w:t>
       </w:r>
@@ -5714,8 +5857,8 @@
       <w:pPr>
         <w:pStyle w:val="Bibliography"/>
       </w:pPr>
-      <w:bookmarkStart w:id="72" w:name="ref-Federmeier2009"/>
-      <w:bookmarkEnd w:id="71"/>
+      <w:bookmarkStart w:id="89" w:name="ref-Federmeier2009"/>
+      <w:bookmarkEnd w:id="88"/>
       <w:r>
         <w:t xml:space="preserve">Federmeier, K. D., &amp; Laszlo, S. (2009). Time for meaning: Electrophysiology provides insights into dynamics of representation and processing in semantic memory. In B. H. Ross (Ed.), </w:t>
       </w:r>
@@ -5733,8 +5876,8 @@
       <w:pPr>
         <w:pStyle w:val="Bibliography"/>
       </w:pPr>
-      <w:bookmarkStart w:id="73" w:name="ref-Felbaum1998"/>
-      <w:bookmarkEnd w:id="72"/>
+      <w:bookmarkStart w:id="90" w:name="ref-Felbaum1998"/>
+      <w:bookmarkEnd w:id="89"/>
       <w:r>
         <w:lastRenderedPageBreak/>
         <w:t xml:space="preserve">Felbaum, C. (1998). </w:t>
@@ -5753,8 +5896,8 @@
       <w:pPr>
         <w:pStyle w:val="Bibliography"/>
       </w:pPr>
-      <w:bookmarkStart w:id="74" w:name="ref-Ford1983"/>
-      <w:bookmarkEnd w:id="73"/>
+      <w:bookmarkStart w:id="91" w:name="ref-Ford1983"/>
+      <w:bookmarkEnd w:id="90"/>
       <w:r>
         <w:t xml:space="preserve">Ford, M. (1983). A method for obtaining measures of local parsing complexity throughout sentences. </w:t>
       </w:r>
@@ -5789,8 +5932,8 @@
       <w:pPr>
         <w:pStyle w:val="Bibliography"/>
       </w:pPr>
-      <w:bookmarkStart w:id="75" w:name="ref-Friedrich1991"/>
-      <w:bookmarkEnd w:id="74"/>
+      <w:bookmarkStart w:id="92" w:name="ref-Friedrich1991"/>
+      <w:bookmarkEnd w:id="91"/>
       <w:r>
         <w:t xml:space="preserve">Friedrich, F. J., Henik, A., &amp; Tzelgov, J. (1991). Automatic processes in lexical access and spreading activation. </w:t>
       </w:r>
@@ -5825,8 +5968,8 @@
       <w:pPr>
         <w:pStyle w:val="Bibliography"/>
       </w:pPr>
-      <w:bookmarkStart w:id="76" w:name="ref-Gelman2006"/>
-      <w:bookmarkEnd w:id="75"/>
+      <w:bookmarkStart w:id="93" w:name="ref-Gelman2006"/>
+      <w:bookmarkEnd w:id="92"/>
       <w:r>
         <w:t xml:space="preserve">Gelman, A. (2006). Multilevel (hierarchical) modeling: What it can and cannot do. </w:t>
       </w:r>
@@ -5861,8 +6004,8 @@
       <w:pPr>
         <w:pStyle w:val="Bibliography"/>
       </w:pPr>
-      <w:bookmarkStart w:id="77" w:name="ref-Hagoort2009"/>
-      <w:bookmarkEnd w:id="76"/>
+      <w:bookmarkStart w:id="94" w:name="ref-Hagoort2009"/>
+      <w:bookmarkEnd w:id="93"/>
       <w:r>
         <w:t xml:space="preserve">Hagoort, P., Baggio, G., &amp; Willems, R. M. (2009). Semantic unification. In M. S. Gazzaniga (Ed.), </w:t>
       </w:r>
@@ -5880,8 +6023,8 @@
       <w:pPr>
         <w:pStyle w:val="Bibliography"/>
       </w:pPr>
-      <w:bookmarkStart w:id="78" w:name="ref-Hutchison2003"/>
-      <w:bookmarkEnd w:id="77"/>
+      <w:bookmarkStart w:id="95" w:name="ref-Hutchison2003"/>
+      <w:bookmarkEnd w:id="94"/>
       <w:r>
         <w:t xml:space="preserve">Hutchison, K. A. (2003). Is semantic priming due to association strength or feature overlap? A microanalytic review. </w:t>
       </w:r>
@@ -5916,8 +6059,8 @@
       <w:pPr>
         <w:pStyle w:val="Bibliography"/>
       </w:pPr>
-      <w:bookmarkStart w:id="79" w:name="ref-Hutchison2013"/>
-      <w:bookmarkEnd w:id="78"/>
+      <w:bookmarkStart w:id="96" w:name="ref-Hutchison2013"/>
+      <w:bookmarkEnd w:id="95"/>
       <w:r>
         <w:t xml:space="preserve">Hutchison, K. A., Balota, D. A., Neely, J. H., Cortese, M. J., Cohen-Shikora, E. R., Tse, C.-S., … Buchanan, E. M. (2013). The semantic priming project. </w:t>
       </w:r>
@@ -5952,8 +6095,8 @@
       <w:pPr>
         <w:pStyle w:val="Bibliography"/>
       </w:pPr>
-      <w:bookmarkStart w:id="80" w:name="ref-Jiang1997"/>
-      <w:bookmarkEnd w:id="79"/>
+      <w:bookmarkStart w:id="97" w:name="ref-Jiang1997"/>
+      <w:bookmarkEnd w:id="96"/>
       <w:r>
         <w:t xml:space="preserve">Jiang, J. J., &amp; Conrath, D. W. (1997). Semantic similarity based on corpus statistics and lexical taxonomy. </w:t>
       </w:r>
@@ -5979,8 +6122,8 @@
       <w:pPr>
         <w:pStyle w:val="Bibliography"/>
       </w:pPr>
-      <w:bookmarkStart w:id="81" w:name="ref-Kiefer2002"/>
-      <w:bookmarkEnd w:id="80"/>
+      <w:bookmarkStart w:id="98" w:name="ref-Kiefer2002"/>
+      <w:bookmarkEnd w:id="97"/>
       <w:r>
         <w:lastRenderedPageBreak/>
         <w:t xml:space="preserve">Kiefer, M. (2002). The N400 is modulated by unconsciously perceived masked words: further evidence for an automatic spreading activation account of N400 priming effects. </w:t>
@@ -6016,8 +6159,8 @@
       <w:pPr>
         <w:pStyle w:val="Bibliography"/>
       </w:pPr>
-      <w:bookmarkStart w:id="82" w:name="ref-Kreher2006"/>
-      <w:bookmarkEnd w:id="81"/>
+      <w:bookmarkStart w:id="99" w:name="ref-Kreher2006"/>
+      <w:bookmarkEnd w:id="98"/>
       <w:r>
         <w:t xml:space="preserve">Kreher, D. A., Holcomb, P. J., &amp; Kuperberg, G. R. (2006). An electrophysiological investigation of indirect semantic priming. </w:t>
       </w:r>
@@ -6052,8 +6195,8 @@
       <w:pPr>
         <w:pStyle w:val="Bibliography"/>
       </w:pPr>
-      <w:bookmarkStart w:id="83" w:name="ref-Kutas2000"/>
-      <w:bookmarkEnd w:id="82"/>
+      <w:bookmarkStart w:id="100" w:name="ref-Kutas2000"/>
+      <w:bookmarkEnd w:id="99"/>
       <w:r>
         <w:t xml:space="preserve">Kutas, M., &amp; Federmeier, K. D. (2000). Electrophysiology reveals semantic memory use in language comprehension. </w:t>
       </w:r>
@@ -6088,8 +6231,8 @@
       <w:pPr>
         <w:pStyle w:val="Bibliography"/>
       </w:pPr>
-      <w:bookmarkStart w:id="84" w:name="ref-Kutas2011"/>
-      <w:bookmarkEnd w:id="83"/>
+      <w:bookmarkStart w:id="101" w:name="ref-Kutas2011"/>
+      <w:bookmarkEnd w:id="100"/>
       <w:r>
         <w:t xml:space="preserve">Kutas, M., &amp; Federmeier, K. D. (2011). Thirty years and counting: Finding meaning in the N400 component of the Event-Related Brain Potential (ERP). </w:t>
       </w:r>
@@ -6124,8 +6267,8 @@
       <w:pPr>
         <w:pStyle w:val="Bibliography"/>
       </w:pPr>
-      <w:bookmarkStart w:id="85" w:name="ref-Lucas2000"/>
-      <w:bookmarkEnd w:id="84"/>
+      <w:bookmarkStart w:id="102" w:name="ref-Lucas2000"/>
+      <w:bookmarkEnd w:id="101"/>
       <w:r>
         <w:t xml:space="preserve">Lucas, M. (2000). Semantic priming without association: a meta-analytic review. </w:t>
       </w:r>
@@ -6160,8 +6303,8 @@
       <w:pPr>
         <w:pStyle w:val="Bibliography"/>
       </w:pPr>
-      <w:bookmarkStart w:id="86" w:name="ref-Maki2008"/>
-      <w:bookmarkEnd w:id="85"/>
+      <w:bookmarkStart w:id="103" w:name="ref-Maki2008"/>
+      <w:bookmarkEnd w:id="102"/>
       <w:r>
         <w:t xml:space="preserve">Maki, W. S., &amp; Buchanan, E. M. (2008). Latent structure in measures of associative, semantic, and thematic knowledge. </w:t>
       </w:r>
@@ -6196,8 +6339,8 @@
       <w:pPr>
         <w:pStyle w:val="Bibliography"/>
       </w:pPr>
-      <w:bookmarkStart w:id="87" w:name="ref-Maki2004"/>
-      <w:bookmarkEnd w:id="86"/>
+      <w:bookmarkStart w:id="104" w:name="ref-Maki2004"/>
+      <w:bookmarkEnd w:id="103"/>
       <w:r>
         <w:t xml:space="preserve">Maki, W. S., McKinley, L. N., &amp; Thompson, A. G. (2004). Semantic distance norms computed from an electronic dictionary (WordNet). </w:t>
       </w:r>
@@ -6232,8 +6375,8 @@
       <w:pPr>
         <w:pStyle w:val="Bibliography"/>
       </w:pPr>
-      <w:bookmarkStart w:id="88" w:name="ref-Mari-Beffa2005"/>
-      <w:bookmarkEnd w:id="87"/>
+      <w:bookmarkStart w:id="105" w:name="ref-Mari-Beffa2005"/>
+      <w:bookmarkEnd w:id="104"/>
       <w:r>
         <w:lastRenderedPageBreak/>
         <w:t xml:space="preserve">Marí-Beffa, P., Valdés, B., Cullen, D. J., Catena, A., &amp; Houghton, G. (2005). ERP analyses of task effects on semantic processing from words. </w:t>
@@ -6269,8 +6412,8 @@
       <w:pPr>
         <w:pStyle w:val="Bibliography"/>
       </w:pPr>
-      <w:bookmarkStart w:id="89" w:name="ref-McClelland1981"/>
-      <w:bookmarkEnd w:id="88"/>
+      <w:bookmarkStart w:id="106" w:name="ref-McClelland1981"/>
+      <w:bookmarkEnd w:id="105"/>
       <w:r>
         <w:t xml:space="preserve">McClelland, J. L., &amp; Rumelhart, D. E. (1981). An interactive activation model of context effects in letter perception: I. An account of basic findings. </w:t>
       </w:r>
@@ -6305,8 +6448,8 @@
       <w:pPr>
         <w:pStyle w:val="Bibliography"/>
       </w:pPr>
-      <w:bookmarkStart w:id="90" w:name="ref-McRae2005"/>
-      <w:bookmarkEnd w:id="89"/>
+      <w:bookmarkStart w:id="107" w:name="ref-McRae2005"/>
+      <w:bookmarkEnd w:id="106"/>
       <w:r>
         <w:t xml:space="preserve">McRae, K., Cree, G. S., Seidenberg, M. S., &amp; McNorgan, C. (2005). Semantic feature production norms for a large set of living and nonliving things. </w:t>
       </w:r>
@@ -6341,8 +6484,8 @@
       <w:pPr>
         <w:pStyle w:val="Bibliography"/>
       </w:pPr>
-      <w:bookmarkStart w:id="91" w:name="ref-Meyer1971"/>
-      <w:bookmarkEnd w:id="90"/>
+      <w:bookmarkStart w:id="108" w:name="ref-Meyer1971"/>
+      <w:bookmarkEnd w:id="107"/>
       <w:r>
         <w:t xml:space="preserve">Meyer, D. E., &amp; Schvaneveldt, R. W. (1971). Facilitation in recognizing pairs of words: Evidence of a dependence between retrieval operations. </w:t>
       </w:r>
@@ -6377,8 +6520,8 @@
       <w:pPr>
         <w:pStyle w:val="Bibliography"/>
       </w:pPr>
-      <w:bookmarkStart w:id="92" w:name="ref-Miller1991"/>
-      <w:bookmarkEnd w:id="91"/>
+      <w:bookmarkStart w:id="109" w:name="ref-Miller1991"/>
+      <w:bookmarkEnd w:id="108"/>
       <w:r>
         <w:t xml:space="preserve">Miller, J. (1991). Short report: Reaction time analysis with outlier exclusion: Bias varies with sample size. </w:t>
       </w:r>
@@ -6413,8 +6556,8 @@
       <w:pPr>
         <w:pStyle w:val="Bibliography"/>
       </w:pPr>
-      <w:bookmarkStart w:id="93" w:name="ref-Moss1995"/>
-      <w:bookmarkEnd w:id="92"/>
+      <w:bookmarkStart w:id="110" w:name="ref-Moss1995"/>
+      <w:bookmarkEnd w:id="109"/>
       <w:r>
         <w:t xml:space="preserve">Moss, H. E., Ostrin, R. K., Tyler, L. K., &amp; Marslen-Wilson, W. D. (1995). Accessing different types of lexical semantic information: Evidence from priming. </w:t>
       </w:r>
@@ -6449,8 +6592,8 @@
       <w:pPr>
         <w:pStyle w:val="Bibliography"/>
       </w:pPr>
-      <w:bookmarkStart w:id="94" w:name="ref-Neely1991"/>
-      <w:bookmarkEnd w:id="93"/>
+      <w:bookmarkStart w:id="111" w:name="ref-Neely1991"/>
+      <w:bookmarkEnd w:id="110"/>
       <w:r>
         <w:t xml:space="preserve">Neely, J. H. (1991). </w:t>
       </w:r>
@@ -6468,8 +6611,8 @@
       <w:pPr>
         <w:pStyle w:val="Bibliography"/>
       </w:pPr>
-      <w:bookmarkStart w:id="95" w:name="ref-Nelson2004"/>
-      <w:bookmarkEnd w:id="94"/>
+      <w:bookmarkStart w:id="112" w:name="ref-Nelson2004"/>
+      <w:bookmarkEnd w:id="111"/>
       <w:r>
         <w:lastRenderedPageBreak/>
         <w:t xml:space="preserve">Nelson, D. L., McEvoy, C. L., &amp; Schreiber, T. A. (2004). The University of South Florida free association, rhyme, and word fragment norms. </w:t>
@@ -6505,8 +6648,8 @@
       <w:pPr>
         <w:pStyle w:val="Bibliography"/>
       </w:pPr>
-      <w:bookmarkStart w:id="96" w:name="ref-Patwardhan2003"/>
-      <w:bookmarkEnd w:id="95"/>
+      <w:bookmarkStart w:id="113" w:name="ref-Patwardhan2003"/>
+      <w:bookmarkEnd w:id="112"/>
       <w:r>
         <w:t xml:space="preserve">Patwardhan, S., Banerjee, S., &amp; Pedersen, T. (2003). Using measures of semantic relatedness for word sense disambiguation. In </w:t>
       </w:r>
@@ -6532,8 +6675,8 @@
       <w:pPr>
         <w:pStyle w:val="Bibliography"/>
       </w:pPr>
-      <w:bookmarkStart w:id="97" w:name="ref-Perea1997"/>
-      <w:bookmarkEnd w:id="96"/>
+      <w:bookmarkStart w:id="114" w:name="ref-Perea1997"/>
+      <w:bookmarkEnd w:id="113"/>
       <w:r>
         <w:t xml:space="preserve">Perea, M., &amp; Gotor, A. (1997). Associative and semantic priming effects occur at very short stimulus-onset asynchronies in lexical decision and naming. </w:t>
       </w:r>
@@ -6568,8 +6711,8 @@
       <w:pPr>
         <w:pStyle w:val="Bibliography"/>
       </w:pPr>
-      <w:bookmarkStart w:id="98" w:name="ref-Pinheiro2017"/>
-      <w:bookmarkEnd w:id="97"/>
+      <w:bookmarkStart w:id="115" w:name="ref-Pinheiro2017"/>
+      <w:bookmarkEnd w:id="114"/>
       <w:r>
         <w:t xml:space="preserve">Pinheiro, J., Bates, D., Debroy, S., Sarkar, D., &amp; Team, R. C. (2017). nlme: Linear and nonlinear mixed effects models. Retrieved from </w:t>
       </w:r>
@@ -6586,8 +6729,8 @@
       <w:pPr>
         <w:pStyle w:val="Bibliography"/>
       </w:pPr>
-      <w:bookmarkStart w:id="99" w:name="ref-Rolke2001"/>
-      <w:bookmarkEnd w:id="98"/>
+      <w:bookmarkStart w:id="116" w:name="ref-Rolke2001"/>
+      <w:bookmarkEnd w:id="115"/>
       <w:r>
         <w:t xml:space="preserve">Rolke, B., Heil, M., Streb, J., &amp; Hennighausen, E. (2001). Missed prime words within the attentional blink evoke an N400 semantic priming effect. </w:t>
       </w:r>
@@ -6622,8 +6765,8 @@
       <w:pPr>
         <w:pStyle w:val="Bibliography"/>
       </w:pPr>
-      <w:bookmarkStart w:id="100" w:name="ref-Rumelhart1982"/>
-      <w:bookmarkEnd w:id="99"/>
+      <w:bookmarkStart w:id="117" w:name="ref-Rumelhart1982"/>
+      <w:bookmarkEnd w:id="116"/>
       <w:r>
         <w:t xml:space="preserve">Rumelhart, D. E., &amp; McClelland, J. L. (1982). An interactive activation model of context effects in letter perception: II. The contextual enhancement effect and some tests and extensions of the model. </w:t>
       </w:r>
@@ -6658,8 +6801,8 @@
       <w:pPr>
         <w:pStyle w:val="Bibliography"/>
       </w:pPr>
-      <w:bookmarkStart w:id="101" w:name="ref-Smith2001"/>
-      <w:bookmarkEnd w:id="100"/>
+      <w:bookmarkStart w:id="118" w:name="ref-Smith2001"/>
+      <w:bookmarkEnd w:id="117"/>
       <w:r>
         <w:t xml:space="preserve">Smith, M. C., &amp; Besner, D. (2001). Modulating semantic feedback in visual word recognition. </w:t>
       </w:r>
@@ -6694,8 +6837,8 @@
       <w:pPr>
         <w:pStyle w:val="Bibliography"/>
       </w:pPr>
-      <w:bookmarkStart w:id="102" w:name="ref-Stolz1996a"/>
-      <w:bookmarkEnd w:id="101"/>
+      <w:bookmarkStart w:id="119" w:name="ref-Stolz1996a"/>
+      <w:bookmarkEnd w:id="118"/>
       <w:r>
         <w:lastRenderedPageBreak/>
         <w:t xml:space="preserve">Stolz, J. A., &amp; Besner, D. (1996). Role of set in visual word recognition: Activation and activation blocking as nonautomatic processes. </w:t>
@@ -6731,8 +6874,8 @@
       <w:pPr>
         <w:pStyle w:val="Bibliography"/>
       </w:pPr>
-      <w:bookmarkStart w:id="103" w:name="ref-Tse2007"/>
-      <w:bookmarkEnd w:id="102"/>
+      <w:bookmarkStart w:id="120" w:name="ref-Tse2007"/>
+      <w:bookmarkEnd w:id="119"/>
       <w:r>
         <w:t xml:space="preserve">Tse, C.-S., &amp; Neely, J. H. (2007). Semantic priming from letter-searched primes occurs for low- but not high-frequency targets: Automatic semantic access may not be a myth. </w:t>
       </w:r>
@@ -6767,8 +6910,8 @@
       <w:pPr>
         <w:pStyle w:val="Bibliography"/>
       </w:pPr>
-      <w:bookmarkStart w:id="104" w:name="ref-VanSelst1994"/>
-      <w:bookmarkEnd w:id="103"/>
+      <w:bookmarkStart w:id="121" w:name="ref-VanSelst1994"/>
+      <w:bookmarkEnd w:id="120"/>
       <w:r>
         <w:t xml:space="preserve">Van Selst, M., &amp; Jolicoeur, P. (1994). Can mental rotation occur before the dual-task bottleneck? </w:t>
       </w:r>
@@ -6803,8 +6946,8 @@
       <w:pPr>
         <w:pStyle w:val="Bibliography"/>
       </w:pPr>
-      <w:bookmarkStart w:id="105" w:name="ref-Vinson2008"/>
-      <w:bookmarkEnd w:id="104"/>
+      <w:bookmarkStart w:id="122" w:name="ref-Vinson2008"/>
+      <w:bookmarkEnd w:id="121"/>
       <w:r>
         <w:t xml:space="preserve">Vinson, D. P., &amp; Vigliocco, G. (2008). Semantic feature production norms for a large set of objects and events. </w:t>
       </w:r>
@@ -6839,8 +6982,8 @@
       <w:pPr>
         <w:pStyle w:val="Bibliography"/>
       </w:pPr>
-      <w:bookmarkStart w:id="106" w:name="ref-XavierAlario2000"/>
-      <w:bookmarkEnd w:id="105"/>
+      <w:bookmarkStart w:id="123" w:name="ref-XavierAlario2000"/>
+      <w:bookmarkEnd w:id="122"/>
       <w:r>
         <w:t xml:space="preserve">Xavier Alario, F., Segui, J., &amp; Ferrand, L. (2000). Semantic and associative priming in picture naming. </w:t>
       </w:r>
@@ -6870,8 +7013,8 @@
           <w:t>10.1080/713755907</w:t>
         </w:r>
       </w:hyperlink>
-      <w:bookmarkEnd w:id="62"/>
-      <w:bookmarkEnd w:id="106"/>
+      <w:bookmarkEnd w:id="79"/>
+      <w:bookmarkEnd w:id="123"/>
     </w:p>
     <w:sectPr>
       <w:pgSz w:w="12240" w:h="15840"/>
@@ -7003,7 +7146,7 @@
       </w:r>
     </w:p>
   </w:comment>
-  <w:comment w:id="4" w:author="Wikowsky, Addie J" w:date="2019-10-16T15:03:00Z" w:initials="WAJ">
+  <w:comment w:id="6" w:author="Wikowsky, Addie J" w:date="2019-10-16T15:03:00Z" w:initials="WAJ">
     <w:p>
       <w:pPr>
         <w:pStyle w:val="CommentText"/>
@@ -7015,11 +7158,89 @@
         <w:annotationRef/>
       </w:r>
       <w:r>
+        <w:t xml:space="preserve">WC / what does this even mean </w:t>
+      </w:r>
+    </w:p>
+  </w:comment>
+  <w:comment w:id="4" w:author="Wikowsky, Addie J" w:date="2019-09-21T11:28:00Z" w:initials="WAJ">
+    <w:p>
+      <w:pPr>
+        <w:pStyle w:val="CommentText"/>
+      </w:pPr>
+      <w:r>
+        <w:rPr>
+          <w:rStyle w:val="CommentReference"/>
+        </w:rPr>
+        <w:annotationRef/>
+      </w:r>
+      <w:r>
+        <w:t xml:space="preserve">How it currently reads is choppy and doesn’t seem to connect. </w:t>
+      </w:r>
+      <w:r>
+        <w:rPr>
+          <w:rStyle w:val="CommentReference"/>
+        </w:rPr>
+        <w:annotationRef/>
+      </w:r>
+      <w:r>
+        <w:t xml:space="preserve">Is this whole process described by Neely 1991? </w:t>
+      </w:r>
+    </w:p>
+    <w:p>
+      <w:pPr>
+        <w:pStyle w:val="CommentText"/>
+      </w:pPr>
+    </w:p>
+    <w:p>
+      <w:pPr>
+        <w:pStyle w:val="CommentText"/>
+      </w:pPr>
+      <w:r>
+        <w:t xml:space="preserve">Suggestion (if so): Neely (1991) describes expectancy generation as when people consciously attempt to predict the words and ideas that appear next, sentences are an example of this. The author also presents post lexical matching as the delay process of a second target word being compared to the cue word for evaluation. Both cases suggest that the target word is quickened by its relationship to the cue word, matching word processing speed. </w:t>
+      </w:r>
+    </w:p>
+    <w:p>
+      <w:pPr>
+        <w:pStyle w:val="CommentText"/>
+      </w:pPr>
+      <w:r>
+        <w:t xml:space="preserve"> </w:t>
+      </w:r>
+    </w:p>
+  </w:comment>
+  <w:comment w:id="8" w:author="Wikowsky, Addie J" w:date="2019-10-22T21:47:00Z" w:initials="WAJ">
+    <w:p>
+      <w:pPr>
+        <w:pStyle w:val="CommentText"/>
+      </w:pPr>
+      <w:r>
+        <w:rPr>
+          <w:rStyle w:val="CommentReference"/>
+        </w:rPr>
+        <w:annotationRef/>
+      </w:r>
+      <w:r>
+        <w:t xml:space="preserve">Maybe talk about Masked Priming in this section? </w:t>
+      </w:r>
+    </w:p>
+  </w:comment>
+  <w:comment w:id="11" w:author="Wikowsky, Addie J" w:date="2019-10-16T15:04:00Z" w:initials="WAJ">
+    <w:p>
+      <w:pPr>
+        <w:pStyle w:val="CommentText"/>
+      </w:pPr>
+      <w:r>
+        <w:rPr>
+          <w:rStyle w:val="CommentReference"/>
+        </w:rPr>
+        <w:annotationRef/>
+      </w:r>
+      <w:r>
         <w:t>WC</w:t>
       </w:r>
     </w:p>
   </w:comment>
-  <w:comment w:id="3" w:author="Wikowsky, Addie J" w:date="2019-09-21T11:28:00Z" w:initials="WAJ">
+  <w:comment w:id="23" w:author="Wikowsky, Addie J" w:date="2019-10-22T21:46:00Z" w:initials="WAJ">
     <w:p>
       <w:pPr>
         <w:pStyle w:val="CommentText"/>
@@ -7031,8 +7252,15 @@
         <w:annotationRef/>
       </w:r>
       <w:r>
-        <w:t xml:space="preserve">How it currently reads is choppy and doesn’t seem to connect. </w:t>
-      </w:r>
+        <w:t>When what is presented??? The brain?</w:t>
+      </w:r>
+    </w:p>
+  </w:comment>
+  <w:comment w:id="22" w:author="Wikowsky, Addie J" w:date="2019-09-21T11:38:00Z" w:initials="WAJ">
+    <w:p>
+      <w:pPr>
+        <w:pStyle w:val="CommentText"/>
+      </w:pPr>
       <w:r>
         <w:rPr>
           <w:rStyle w:val="CommentReference"/>
@@ -7040,7 +7268,7 @@
         <w:annotationRef/>
       </w:r>
       <w:r>
-        <w:t xml:space="preserve">Is this whole process described by Neely 1991? </w:t>
+        <w:t xml:space="preserve">These sentences read as “theories.” When presented… waveforms indicate… </w:t>
       </w:r>
     </w:p>
     <w:p>
@@ -7053,19 +7281,427 @@
         <w:pStyle w:val="CommentText"/>
       </w:pPr>
       <w:r>
-        <w:t xml:space="preserve">Suggestion (if so): Neely (1991) describes expectancy generation as when people consciously attempt to predict the words and ideas that appear next, sentences are an example of this. The author also presents post lexical matching as the delay process of a second target word being compared to the cue word for evaluation. Both cases suggest that the target word is quickened by its relationship to the cue word, matching word processing speed. </w:t>
+        <w:t xml:space="preserve">I’m not sure if that was intentional or just to get the information on the page. </w:t>
       </w:r>
     </w:p>
     <w:p>
       <w:pPr>
         <w:pStyle w:val="CommentText"/>
       </w:pPr>
+    </w:p>
+    <w:p>
+      <w:pPr>
+        <w:pStyle w:val="CommentText"/>
+      </w:pPr>
+      <w:r>
+        <w:t>-also sentence structure is bad.</w:t>
+      </w:r>
+    </w:p>
+  </w:comment>
+  <w:comment w:id="24" w:author="Wikowsky, Addie J" w:date="2019-09-21T12:03:00Z" w:initials="WAJ">
+    <w:p>
+      <w:pPr>
+        <w:pStyle w:val="CommentText"/>
+      </w:pPr>
+      <w:r>
+        <w:rPr>
+          <w:rStyle w:val="CommentReference"/>
+        </w:rPr>
+        <w:annotationRef/>
+      </w:r>
+      <w:r>
+        <w:t xml:space="preserve">Since the paper reads on to talk about theories, perhaps the previous two sentences should move down? </w:t>
+      </w:r>
+    </w:p>
+    <w:p>
+      <w:pPr>
+        <w:pStyle w:val="CommentText"/>
+      </w:pPr>
+    </w:p>
+    <w:p>
+      <w:pPr>
+        <w:pStyle w:val="CommentText"/>
+      </w:pPr>
+      <w:r>
+        <w:t>Also reading later, theories are still being talked about/presented. Perhaps have a Priming the Brain section and then a subheading of theories of the N400? Am I reading this whole paper wrong?</w:t>
+      </w:r>
+    </w:p>
+  </w:comment>
+  <w:comment w:id="25" w:author="Wikowsky, Addie J" w:date="2019-10-16T15:05:00Z" w:initials="WAJ">
+    <w:p>
+      <w:pPr>
+        <w:pStyle w:val="CommentText"/>
+      </w:pPr>
+      <w:r>
+        <w:rPr>
+          <w:rStyle w:val="CommentReference"/>
+        </w:rPr>
+        <w:annotationRef/>
+      </w:r>
+      <w:r>
+        <w:t>Why is this brought up?</w:t>
+      </w:r>
+    </w:p>
+  </w:comment>
+  <w:comment w:id="30" w:author="Wikowsky, Addie J" w:date="2019-09-21T11:44:00Z" w:initials="WAJ">
+    <w:p>
+      <w:pPr>
+        <w:pStyle w:val="CommentText"/>
+      </w:pPr>
+      <w:r>
+        <w:rPr>
+          <w:rStyle w:val="CommentReference"/>
+        </w:rPr>
+        <w:annotationRef/>
+      </w:r>
+      <w:r>
+        <w:t>Maybe examples of the different levels?</w:t>
+      </w:r>
+    </w:p>
+  </w:comment>
+  <w:comment w:id="31" w:author="Wikowsky, Addie J" w:date="2019-09-21T17:18:00Z" w:initials="WAJ">
+    <w:p>
+      <w:pPr>
+        <w:pStyle w:val="CommentText"/>
+      </w:pPr>
+      <w:r>
+        <w:rPr>
+          <w:rStyle w:val="CommentReference"/>
+        </w:rPr>
+        <w:annotationRef/>
+      </w:r>
+      <w:r>
+        <w:t>These seem like two different ideas.</w:t>
+      </w:r>
+    </w:p>
+  </w:comment>
+  <w:comment w:id="33" w:author="Wikowsky, Addie J" w:date="2019-09-21T12:13:00Z" w:initials="WAJ">
+    <w:p>
+      <w:pPr>
+        <w:pStyle w:val="CommentText"/>
+      </w:pPr>
+      <w:r>
+        <w:rPr>
+          <w:rStyle w:val="CommentReference"/>
+        </w:rPr>
+        <w:annotationRef/>
+      </w:r>
+      <w:r>
+        <w:t xml:space="preserve">With this paragraph talking about RSVP and ERPs, I suggest moving it about the theory talk, because none of the theory talk builds onto this paragraph. </w:t>
+      </w:r>
+    </w:p>
+    <w:p>
+      <w:pPr>
+        <w:pStyle w:val="CommentText"/>
+      </w:pPr>
+    </w:p>
+    <w:p>
+      <w:r>
+        <w:t>The reviewer mentioned this about this section: “</w:t>
+      </w:r>
+      <w:r>
+        <w:t>What is the conclusion of that section, and how are you synthesizing prior work to motivate your study?</w:t>
+      </w:r>
+      <w:r>
+        <w:t>”</w:t>
+      </w:r>
+    </w:p>
+    <w:p/>
+    <w:p>
+      <w:pPr>
+        <w:rPr>
+          <w:rFonts w:ascii="Times New Roman" w:eastAsia="Times New Roman" w:hAnsi="Times New Roman" w:cs="Times New Roman"/>
+        </w:rPr>
+      </w:pPr>
+      <w:r>
+        <w:t xml:space="preserve">This whole paragraph needs restructured. </w:t>
+      </w:r>
+    </w:p>
+  </w:comment>
+  <w:comment w:id="34" w:author="Wikowsky, Addie J" w:date="2019-10-16T15:06:00Z" w:initials="WAJ">
+    <w:p>
+      <w:pPr>
+        <w:pStyle w:val="CommentText"/>
+      </w:pPr>
+      <w:r>
+        <w:rPr>
+          <w:rStyle w:val="CommentReference"/>
+        </w:rPr>
+        <w:annotationRef/>
+      </w:r>
+      <w:proofErr w:type="gramStart"/>
+      <w:r>
+        <w:t>This needs</w:t>
+      </w:r>
+      <w:proofErr w:type="gramEnd"/>
+      <w:r>
+        <w:t xml:space="preserve"> explained more</w:t>
+      </w:r>
+    </w:p>
+  </w:comment>
+  <w:comment w:id="35" w:author="Wikowsky, Addie J" w:date="2019-10-16T15:06:00Z" w:initials="WAJ">
+    <w:p>
+      <w:pPr>
+        <w:pStyle w:val="CommentText"/>
+      </w:pPr>
+      <w:r>
+        <w:rPr>
+          <w:rStyle w:val="CommentReference"/>
+        </w:rPr>
+        <w:annotationRef/>
+      </w:r>
+      <w:r>
+        <w:t xml:space="preserve">Which task </w:t>
+      </w:r>
+    </w:p>
+  </w:comment>
+  <w:comment w:id="36" w:author="Wikowsky, Addie J" w:date="2019-09-21T12:14:00Z" w:initials="WAJ">
+    <w:p>
+      <w:pPr>
+        <w:pStyle w:val="CommentText"/>
+      </w:pPr>
+      <w:r>
+        <w:rPr>
+          <w:rStyle w:val="CommentReference"/>
+        </w:rPr>
+        <w:annotationRef/>
+      </w:r>
+      <w:r>
+        <w:t xml:space="preserve">Change this to peanut butter and </w:t>
+      </w:r>
+      <w:proofErr w:type="gramStart"/>
+      <w:r>
+        <w:t>jelly, or</w:t>
+      </w:r>
+      <w:proofErr w:type="gramEnd"/>
+      <w:r>
+        <w:t xml:space="preserve"> add an </w:t>
+      </w:r>
+      <w:proofErr w:type="spellStart"/>
+      <w:r>
+        <w:t>AvP</w:t>
+      </w:r>
+      <w:proofErr w:type="spellEnd"/>
+      <w:r>
+        <w:t xml:space="preserve"> citation. Which could be fun. </w:t>
+      </w:r>
+    </w:p>
+  </w:comment>
+  <w:comment w:id="38" w:author="Wikowsky, Addie J" w:date="2019-09-21T12:15:00Z" w:initials="WAJ">
+    <w:p>
+      <w:pPr>
+        <w:pStyle w:val="CommentText"/>
+      </w:pPr>
+      <w:r>
+        <w:rPr>
+          <w:rStyle w:val="CommentReference"/>
+        </w:rPr>
+        <w:annotationRef/>
+      </w:r>
+      <w:r>
+        <w:t xml:space="preserve">Add Small World of Words? </w:t>
+      </w:r>
+    </w:p>
+  </w:comment>
+  <w:comment w:id="39" w:author="Wikowsky, Addie J" w:date="2019-09-21T12:16:00Z" w:initials="WAJ">
+    <w:p>
+      <w:pPr>
+        <w:pStyle w:val="CommentText"/>
+      </w:pPr>
+      <w:r>
+        <w:rPr>
+          <w:rStyle w:val="CommentReference"/>
+        </w:rPr>
+        <w:annotationRef/>
+      </w:r>
+      <w:r>
+        <w:t>Does this stand for something (authors names?) or is it just called JCN?</w:t>
+      </w:r>
+    </w:p>
+  </w:comment>
+  <w:comment w:id="40" w:author="Wikowsky, Addie J" w:date="2019-09-21T12:17:00Z" w:initials="WAJ">
+    <w:p>
+      <w:pPr>
+        <w:pStyle w:val="CommentText"/>
+      </w:pPr>
+      <w:r>
+        <w:rPr>
+          <w:rStyle w:val="CommentReference"/>
+        </w:rPr>
+        <w:annotationRef/>
+      </w:r>
+      <w:r>
+        <w:t>This paragraph has a strange structure. It talks about databases, maybe we can use this, and then explains a different experiment using weird bases. Perhaps move the highlighted part to the bottom of the paragraph?</w:t>
+      </w:r>
+    </w:p>
+  </w:comment>
+  <w:comment w:id="41" w:author="Wikowsky, Addie J" w:date="2019-09-21T12:20:00Z" w:initials="WAJ">
+    <w:p>
+      <w:pPr>
+        <w:pStyle w:val="CommentText"/>
+      </w:pPr>
+      <w:r>
+        <w:rPr>
+          <w:rStyle w:val="CommentReference"/>
+        </w:rPr>
+        <w:annotationRef/>
+      </w:r>
+      <w:r>
+        <w:t>Does this database have a name?</w:t>
+      </w:r>
+    </w:p>
+  </w:comment>
+  <w:comment w:id="42" w:author="Wikowsky, Addie J" w:date="2019-10-16T15:08:00Z" w:initials="WAJ">
+    <w:p>
+      <w:pPr>
+        <w:pStyle w:val="CommentText"/>
+      </w:pPr>
+      <w:r>
+        <w:rPr>
+          <w:rStyle w:val="CommentReference"/>
+        </w:rPr>
+        <w:annotationRef/>
+      </w:r>
+      <w:r>
+        <w:t xml:space="preserve">Check to see if this was mentioned before; I think it was? </w:t>
+      </w:r>
+    </w:p>
+  </w:comment>
+  <w:comment w:id="43" w:author="Wikowsky, Addie J" w:date="2019-10-16T15:09:00Z" w:initials="WAJ">
+    <w:p>
+      <w:pPr>
+        <w:pStyle w:val="CommentText"/>
+      </w:pPr>
+      <w:r>
+        <w:rPr>
+          <w:rStyle w:val="CommentReference"/>
+        </w:rPr>
+        <w:annotationRef/>
+      </w:r>
+      <w:r>
+        <w:t xml:space="preserve">Why is this sentence important? </w:t>
+      </w:r>
+    </w:p>
+  </w:comment>
+  <w:comment w:id="44" w:author="Wikowsky, Addie J" w:date="2019-10-16T15:09:00Z" w:initials="WAJ">
+    <w:p>
+      <w:pPr>
+        <w:pStyle w:val="CommentText"/>
+      </w:pPr>
+      <w:r>
+        <w:rPr>
+          <w:rStyle w:val="CommentReference"/>
+        </w:rPr>
+        <w:annotationRef/>
+      </w:r>
+      <w:r>
+        <w:t xml:space="preserve">Then what are they based on/why is this important </w:t>
+      </w:r>
+    </w:p>
+  </w:comment>
+  <w:comment w:id="45" w:author="Wikowsky, Addie J" w:date="2019-09-21T12:21:00Z" w:initials="WAJ">
+    <w:p>
+      <w:pPr>
+        <w:pStyle w:val="CommentText"/>
+      </w:pPr>
+      <w:r>
+        <w:rPr>
+          <w:rStyle w:val="CommentReference"/>
+        </w:rPr>
+        <w:annotationRef/>
+      </w:r>
+      <w:r>
+        <w:t xml:space="preserve">Is this part of the hypothesis? Which one do you all think is correct/has the most support? </w:t>
+      </w:r>
+    </w:p>
+  </w:comment>
+  <w:comment w:id="46" w:author="Wikowsky, Addie J" w:date="2019-09-21T12:20:00Z" w:initials="WAJ">
+    <w:p>
+      <w:pPr>
+        <w:pStyle w:val="CommentText"/>
+      </w:pPr>
+      <w:r>
+        <w:rPr>
+          <w:rStyle w:val="CommentReference"/>
+        </w:rPr>
+        <w:annotationRef/>
+      </w:r>
+      <w:r>
+        <w:t>Which databases?</w:t>
+      </w:r>
+    </w:p>
+  </w:comment>
+  <w:comment w:id="50" w:author="Wikowsky, Addie J" w:date="2019-10-16T15:10:00Z" w:initials="WAJ">
+    <w:p>
+      <w:pPr>
+        <w:pStyle w:val="CommentText"/>
+      </w:pPr>
+      <w:r>
+        <w:rPr>
+          <w:rStyle w:val="CommentReference"/>
+        </w:rPr>
+        <w:annotationRef/>
+      </w:r>
+      <w:r>
+        <w:t>Any studies; if so which ones?</w:t>
+      </w:r>
+    </w:p>
+  </w:comment>
+  <w:comment w:id="52" w:author="Wikowsky, Addie J" w:date="2019-09-21T13:04:00Z" w:initials="WAJ">
+    <w:p>
+      <w:pPr>
+        <w:pStyle w:val="CommentText"/>
+      </w:pPr>
+      <w:r>
+        <w:rPr>
+          <w:rStyle w:val="CommentReference"/>
+        </w:rPr>
+        <w:annotationRef/>
+      </w:r>
+      <w:r>
+        <w:t>-Too broad</w:t>
+      </w:r>
+    </w:p>
+    <w:p>
+      <w:pPr>
+        <w:pStyle w:val="CommentText"/>
+      </w:pPr>
+      <w:r>
+        <w:t xml:space="preserve">-needs separated/ explained more </w:t>
+      </w:r>
+    </w:p>
+    <w:p>
+      <w:pPr>
+        <w:pStyle w:val="CommentText"/>
+      </w:pPr>
+    </w:p>
+    <w:p>
+      <w:pPr>
+        <w:pStyle w:val="CommentText"/>
+      </w:pPr>
+      <w:r>
+        <w:t>Oct. 22</w:t>
+      </w:r>
+      <w:r>
+        <w:rPr>
+          <w:vertAlign w:val="superscript"/>
+        </w:rPr>
+        <w:t>nd</w:t>
+      </w:r>
       <w:r>
         <w:t xml:space="preserve"> </w:t>
       </w:r>
     </w:p>
+    <w:p>
+      <w:pPr>
+        <w:pStyle w:val="CommentText"/>
+      </w:pPr>
+      <w:r>
+        <w:t>Better?</w:t>
+      </w:r>
+    </w:p>
   </w:comment>
-  <w:comment w:id="6" w:author="Wikowsky, Addie J" w:date="2019-10-16T15:04:00Z" w:initials="WAJ">
+  <w:comment w:id="57" w:author="Wikowsky, Addie J" w:date="2019-09-21T13:04:00Z" w:initials="WAJ">
     <w:p>
       <w:pPr>
         <w:pStyle w:val="CommentText"/>
@@ -7077,11 +7713,40 @@
         <w:annotationRef/>
       </w:r>
       <w:r>
-        <w:t>WC</w:t>
-      </w:r>
+        <w:t xml:space="preserve">Vary how, and specifically, what do you think for each </w:t>
+      </w:r>
+      <w:proofErr w:type="gramStart"/>
+      <w:r>
+        <w:t>task.</w:t>
+      </w:r>
+      <w:proofErr w:type="gramEnd"/>
+      <w:r>
+        <w:t xml:space="preserve"> </w:t>
+      </w:r>
+    </w:p>
+    <w:p>
+      <w:pPr>
+        <w:pStyle w:val="CommentText"/>
+      </w:pPr>
+    </w:p>
+    <w:p>
+      <w:pPr>
+        <w:pStyle w:val="CommentText"/>
+      </w:pPr>
+      <w:r>
+        <w:t xml:space="preserve">Reviewers mentioned: </w:t>
+      </w:r>
+      <w:r>
+        <w:t>I think an entire paragraph or two devoted first to specific goals in the Introduction and then specific conclusions in the Conclusion is critically necessary</w:t>
+      </w:r>
+    </w:p>
+    <w:p>
+      <w:pPr>
+        <w:pStyle w:val="CommentText"/>
+      </w:pPr>
     </w:p>
   </w:comment>
-  <w:comment w:id="9" w:author="Wikowsky, Addie J" w:date="2019-09-21T11:38:00Z" w:initials="WAJ">
+  <w:comment w:id="58" w:author="Wikowsky, Addie J" w:date="2019-09-21T13:08:00Z" w:initials="WAJ">
     <w:p>
       <w:pPr>
         <w:pStyle w:val="CommentText"/>
@@ -7093,7 +7758,17 @@
         <w:annotationRef/>
       </w:r>
       <w:r>
-        <w:t xml:space="preserve">These sentences read as “theories.” When presented… waveforms indicate… </w:t>
+        <w:t xml:space="preserve">Reviewers wanted more demographics. Was anything else selected? This isn’t my field (even though I love it), but I know handedness is </w:t>
+      </w:r>
+      <w:r>
+        <w:rPr>
+          <w:i/>
+          <w:iCs/>
+        </w:rPr>
+        <w:t>usually</w:t>
+      </w:r>
+      <w:r>
+        <w:t xml:space="preserve"> reported. But I don’t have the raw materials to add anything else. </w:t>
       </w:r>
     </w:p>
     <w:p>
@@ -7105,25 +7780,41 @@
       <w:pPr>
         <w:pStyle w:val="CommentText"/>
       </w:pPr>
-      <w:r>
-        <w:t xml:space="preserve">I’m not sure if that was intentional or just to get the information on the page. </w:t>
-      </w:r>
-    </w:p>
+    </w:p>
+  </w:comment>
+  <w:comment w:id="61" w:author="Wikowsky, Addie J" w:date="2019-09-21T16:22:00Z" w:initials="WAJ">
     <w:p>
       <w:pPr>
         <w:pStyle w:val="CommentText"/>
       </w:pPr>
-    </w:p>
+      <w:r>
+        <w:rPr>
+          <w:rStyle w:val="CommentReference"/>
+        </w:rPr>
+        <w:annotationRef/>
+      </w:r>
+      <w:r>
+        <w:t>Were these from the databases mentioned above? Maki 2008 was mentioned above, does it differ from the 2004?  Maybe refer to them as their database names and then cite the authors?</w:t>
+      </w:r>
+    </w:p>
+  </w:comment>
+  <w:comment w:id="62" w:author="Wikowsky, Addie J" w:date="2019-09-21T16:31:00Z" w:initials="WAJ">
     <w:p>
       <w:pPr>
         <w:pStyle w:val="CommentText"/>
       </w:pPr>
       <w:r>
-        <w:t>-also sentence structure is bad.</w:t>
+        <w:rPr>
+          <w:rStyle w:val="CommentReference"/>
+        </w:rPr>
+        <w:annotationRef/>
+      </w:r>
+      <w:r>
+        <w:t>How long was each block?</w:t>
       </w:r>
     </w:p>
   </w:comment>
-  <w:comment w:id="10" w:author="Wikowsky, Addie J" w:date="2019-09-21T12:03:00Z" w:initials="WAJ">
+  <w:comment w:id="63" w:author="Wikowsky, Addie J" w:date="2019-09-21T16:31:00Z" w:initials="WAJ">
     <w:p>
       <w:pPr>
         <w:pStyle w:val="CommentText"/>
@@ -7135,24 +7826,43 @@
         <w:annotationRef/>
       </w:r>
       <w:r>
-        <w:t xml:space="preserve">Since the paper reads on to talk about theories, perhaps the previous two sentences should move down? </w:t>
-      </w:r>
-    </w:p>
+        <w:t xml:space="preserve">How long were the rest periods? Was each participant required to take them or was it up to them? </w:t>
+      </w:r>
+    </w:p>
+  </w:comment>
+  <w:comment w:id="64" w:author="Wikowsky, Addie J" w:date="2019-09-21T16:32:00Z" w:initials="WAJ">
     <w:p>
       <w:pPr>
         <w:pStyle w:val="CommentText"/>
       </w:pPr>
-    </w:p>
+      <w:r>
+        <w:rPr>
+          <w:rStyle w:val="CommentReference"/>
+        </w:rPr>
+        <w:annotationRef/>
+      </w:r>
+      <w:r>
+        <w:t>Shorten this to LDT since that was how it was mentioned in the associated word pair stats above?</w:t>
+      </w:r>
+    </w:p>
+  </w:comment>
+  <w:comment w:id="65" w:author="Wikowsky, Addie J" w:date="2019-09-21T16:33:00Z" w:initials="WAJ">
     <w:p>
       <w:pPr>
         <w:pStyle w:val="CommentText"/>
       </w:pPr>
       <w:r>
-        <w:t>Also reading later, theories are still being talked about/presented. Perhaps have a Priming the Brain section and then a subheading of theories of the N400? Am I reading this whole paper wrong?</w:t>
+        <w:rPr>
+          <w:rStyle w:val="CommentReference"/>
+        </w:rPr>
+        <w:annotationRef/>
+      </w:r>
+      <w:r>
+        <w:t xml:space="preserve">Same comment as above. </w:t>
       </w:r>
     </w:p>
   </w:comment>
-  <w:comment w:id="11" w:author="Wikowsky, Addie J" w:date="2019-10-16T15:05:00Z" w:initials="WAJ">
+  <w:comment w:id="75" w:author="Wikowsky, Addie J" w:date="2019-09-21T17:05:00Z" w:initials="WAJ">
     <w:p>
       <w:pPr>
         <w:pStyle w:val="CommentText"/>
@@ -7164,521 +7874,11 @@
         <w:annotationRef/>
       </w:r>
       <w:r>
-        <w:t>Why is this brought up?</w:t>
+        <w:t xml:space="preserve">Does this support any of the previous research? </w:t>
       </w:r>
     </w:p>
   </w:comment>
-  <w:comment w:id="16" w:author="Wikowsky, Addie J" w:date="2019-09-21T11:44:00Z" w:initials="WAJ">
-    <w:p>
-      <w:pPr>
-        <w:pStyle w:val="CommentText"/>
-      </w:pPr>
-      <w:r>
-        <w:rPr>
-          <w:rStyle w:val="CommentReference"/>
-        </w:rPr>
-        <w:annotationRef/>
-      </w:r>
-      <w:r>
-        <w:t>Maybe examples of the different levels?</w:t>
-      </w:r>
-    </w:p>
-  </w:comment>
-  <w:comment w:id="17" w:author="Wikowsky, Addie J" w:date="2019-09-21T17:18:00Z" w:initials="WAJ">
-    <w:p>
-      <w:pPr>
-        <w:pStyle w:val="CommentText"/>
-      </w:pPr>
-      <w:r>
-        <w:rPr>
-          <w:rStyle w:val="CommentReference"/>
-        </w:rPr>
-        <w:annotationRef/>
-      </w:r>
-      <w:r>
-        <w:t>These seem like two different ideas.</w:t>
-      </w:r>
-    </w:p>
-  </w:comment>
-  <w:comment w:id="19" w:author="Wikowsky, Addie J" w:date="2019-09-21T12:13:00Z" w:initials="WAJ">
-    <w:p>
-      <w:pPr>
-        <w:pStyle w:val="CommentText"/>
-      </w:pPr>
-      <w:r>
-        <w:rPr>
-          <w:rStyle w:val="CommentReference"/>
-        </w:rPr>
-        <w:annotationRef/>
-      </w:r>
-      <w:r>
-        <w:t xml:space="preserve">With this paragraph talking about RSVP and ERPs, I suggest moving it about the theory talk, because none of the theory talk builds onto this paragraph. </w:t>
-      </w:r>
-    </w:p>
-    <w:p>
-      <w:pPr>
-        <w:pStyle w:val="CommentText"/>
-      </w:pPr>
-    </w:p>
-    <w:p>
-      <w:r>
-        <w:t>The reviewer mentioned this about this section: “</w:t>
-      </w:r>
-      <w:r>
-        <w:t>What is the conclusion of that section, and how are you synthesizing prior work to motivate your study?</w:t>
-      </w:r>
-      <w:r>
-        <w:t>”</w:t>
-      </w:r>
-    </w:p>
-    <w:p/>
-    <w:p>
-      <w:pPr>
-        <w:rPr>
-          <w:rFonts w:ascii="Times New Roman" w:eastAsia="Times New Roman" w:hAnsi="Times New Roman" w:cs="Times New Roman"/>
-        </w:rPr>
-      </w:pPr>
-      <w:r>
-        <w:t xml:space="preserve">This whole paragraph needs restructured. </w:t>
-      </w:r>
-    </w:p>
-  </w:comment>
-  <w:comment w:id="20" w:author="Wikowsky, Addie J" w:date="2019-10-16T15:06:00Z" w:initials="WAJ">
-    <w:p>
-      <w:pPr>
-        <w:pStyle w:val="CommentText"/>
-      </w:pPr>
-      <w:r>
-        <w:rPr>
-          <w:rStyle w:val="CommentReference"/>
-        </w:rPr>
-        <w:annotationRef/>
-      </w:r>
-      <w:proofErr w:type="gramStart"/>
-      <w:r>
-        <w:t>This needs</w:t>
-      </w:r>
-      <w:proofErr w:type="gramEnd"/>
-      <w:r>
-        <w:t xml:space="preserve"> explained more</w:t>
-      </w:r>
-    </w:p>
-  </w:comment>
-  <w:comment w:id="21" w:author="Wikowsky, Addie J" w:date="2019-10-16T15:06:00Z" w:initials="WAJ">
-    <w:p>
-      <w:pPr>
-        <w:pStyle w:val="CommentText"/>
-      </w:pPr>
-      <w:r>
-        <w:rPr>
-          <w:rStyle w:val="CommentReference"/>
-        </w:rPr>
-        <w:annotationRef/>
-      </w:r>
-      <w:r>
-        <w:t xml:space="preserve">Which task </w:t>
-      </w:r>
-    </w:p>
-  </w:comment>
-  <w:comment w:id="22" w:author="Wikowsky, Addie J" w:date="2019-09-21T12:14:00Z" w:initials="WAJ">
-    <w:p>
-      <w:pPr>
-        <w:pStyle w:val="CommentText"/>
-      </w:pPr>
-      <w:r>
-        <w:rPr>
-          <w:rStyle w:val="CommentReference"/>
-        </w:rPr>
-        <w:annotationRef/>
-      </w:r>
-      <w:r>
-        <w:t xml:space="preserve">Change this to peanut butter and </w:t>
-      </w:r>
-      <w:proofErr w:type="gramStart"/>
-      <w:r>
-        <w:t>jelly, or</w:t>
-      </w:r>
-      <w:proofErr w:type="gramEnd"/>
-      <w:r>
-        <w:t xml:space="preserve"> add an </w:t>
-      </w:r>
-      <w:proofErr w:type="spellStart"/>
-      <w:r>
-        <w:t>AvP</w:t>
-      </w:r>
-      <w:proofErr w:type="spellEnd"/>
-      <w:r>
-        <w:t xml:space="preserve"> citation. Which could be fun. </w:t>
-      </w:r>
-    </w:p>
-  </w:comment>
-  <w:comment w:id="24" w:author="Wikowsky, Addie J" w:date="2019-09-21T12:15:00Z" w:initials="WAJ">
-    <w:p>
-      <w:pPr>
-        <w:pStyle w:val="CommentText"/>
-      </w:pPr>
-      <w:r>
-        <w:rPr>
-          <w:rStyle w:val="CommentReference"/>
-        </w:rPr>
-        <w:annotationRef/>
-      </w:r>
-      <w:r>
-        <w:t xml:space="preserve">Add Small World of Words? </w:t>
-      </w:r>
-    </w:p>
-  </w:comment>
-  <w:comment w:id="25" w:author="Wikowsky, Addie J" w:date="2019-09-21T12:16:00Z" w:initials="WAJ">
-    <w:p>
-      <w:pPr>
-        <w:pStyle w:val="CommentText"/>
-      </w:pPr>
-      <w:r>
-        <w:rPr>
-          <w:rStyle w:val="CommentReference"/>
-        </w:rPr>
-        <w:annotationRef/>
-      </w:r>
-      <w:r>
-        <w:t>Does this stand for something (authors names?) or is it just called JCN?</w:t>
-      </w:r>
-    </w:p>
-  </w:comment>
-  <w:comment w:id="26" w:author="Wikowsky, Addie J" w:date="2019-09-21T12:17:00Z" w:initials="WAJ">
-    <w:p>
-      <w:pPr>
-        <w:pStyle w:val="CommentText"/>
-      </w:pPr>
-      <w:r>
-        <w:rPr>
-          <w:rStyle w:val="CommentReference"/>
-        </w:rPr>
-        <w:annotationRef/>
-      </w:r>
-      <w:r>
-        <w:t>This paragraph has a strange structure. It talks about databases, maybe we can use this, and then explains a different experiment using weird bases. Perhaps move the highlighted part to the bottom of the paragraph?</w:t>
-      </w:r>
-    </w:p>
-  </w:comment>
-  <w:comment w:id="27" w:author="Wikowsky, Addie J" w:date="2019-09-21T12:20:00Z" w:initials="WAJ">
-    <w:p>
-      <w:pPr>
-        <w:pStyle w:val="CommentText"/>
-      </w:pPr>
-      <w:r>
-        <w:rPr>
-          <w:rStyle w:val="CommentReference"/>
-        </w:rPr>
-        <w:annotationRef/>
-      </w:r>
-      <w:r>
-        <w:t>Does this database have a name?</w:t>
-      </w:r>
-    </w:p>
-  </w:comment>
-  <w:comment w:id="28" w:author="Wikowsky, Addie J" w:date="2019-10-16T15:08:00Z" w:initials="WAJ">
-    <w:p>
-      <w:pPr>
-        <w:pStyle w:val="CommentText"/>
-      </w:pPr>
-      <w:r>
-        <w:rPr>
-          <w:rStyle w:val="CommentReference"/>
-        </w:rPr>
-        <w:annotationRef/>
-      </w:r>
-      <w:r>
-        <w:t xml:space="preserve">Check to see if this was mentioned before; I think it was? </w:t>
-      </w:r>
-    </w:p>
-  </w:comment>
-  <w:comment w:id="29" w:author="Wikowsky, Addie J" w:date="2019-10-16T15:09:00Z" w:initials="WAJ">
-    <w:p>
-      <w:pPr>
-        <w:pStyle w:val="CommentText"/>
-      </w:pPr>
-      <w:r>
-        <w:rPr>
-          <w:rStyle w:val="CommentReference"/>
-        </w:rPr>
-        <w:annotationRef/>
-      </w:r>
-      <w:r>
-        <w:t xml:space="preserve">Why is this sentence important? </w:t>
-      </w:r>
-    </w:p>
-  </w:comment>
-  <w:comment w:id="30" w:author="Wikowsky, Addie J" w:date="2019-10-16T15:09:00Z" w:initials="WAJ">
-    <w:p>
-      <w:pPr>
-        <w:pStyle w:val="CommentText"/>
-      </w:pPr>
-      <w:r>
-        <w:rPr>
-          <w:rStyle w:val="CommentReference"/>
-        </w:rPr>
-        <w:annotationRef/>
-      </w:r>
-      <w:r>
-        <w:t xml:space="preserve">Then what are they based on/why is this important </w:t>
-      </w:r>
-    </w:p>
-  </w:comment>
-  <w:comment w:id="31" w:author="Wikowsky, Addie J" w:date="2019-09-21T12:21:00Z" w:initials="WAJ">
-    <w:p>
-      <w:pPr>
-        <w:pStyle w:val="CommentText"/>
-      </w:pPr>
-      <w:r>
-        <w:rPr>
-          <w:rStyle w:val="CommentReference"/>
-        </w:rPr>
-        <w:annotationRef/>
-      </w:r>
-      <w:r>
-        <w:t xml:space="preserve">Is this part of the hypothesis? Which one do you all think is correct/has the most support? </w:t>
-      </w:r>
-    </w:p>
-  </w:comment>
-  <w:comment w:id="32" w:author="Wikowsky, Addie J" w:date="2019-09-21T12:20:00Z" w:initials="WAJ">
-    <w:p>
-      <w:pPr>
-        <w:pStyle w:val="CommentText"/>
-      </w:pPr>
-      <w:r>
-        <w:rPr>
-          <w:rStyle w:val="CommentReference"/>
-        </w:rPr>
-        <w:annotationRef/>
-      </w:r>
-      <w:r>
-        <w:t>Which databases?</w:t>
-      </w:r>
-    </w:p>
-  </w:comment>
-  <w:comment w:id="36" w:author="Wikowsky, Addie J" w:date="2019-10-16T15:10:00Z" w:initials="WAJ">
-    <w:p>
-      <w:pPr>
-        <w:pStyle w:val="CommentText"/>
-      </w:pPr>
-      <w:r>
-        <w:rPr>
-          <w:rStyle w:val="CommentReference"/>
-        </w:rPr>
-        <w:annotationRef/>
-      </w:r>
-      <w:r>
-        <w:t>Any studies; if so which ones?</w:t>
-      </w:r>
-    </w:p>
-  </w:comment>
-  <w:comment w:id="38" w:author="Wikowsky, Addie J" w:date="2019-09-21T13:04:00Z" w:initials="WAJ">
-    <w:p>
-      <w:pPr>
-        <w:pStyle w:val="CommentText"/>
-      </w:pPr>
-      <w:r>
-        <w:rPr>
-          <w:rStyle w:val="CommentReference"/>
-        </w:rPr>
-        <w:annotationRef/>
-      </w:r>
-      <w:r>
-        <w:t>-</w:t>
-      </w:r>
-      <w:r>
-        <w:t>Too broad</w:t>
-      </w:r>
-    </w:p>
-    <w:p>
-      <w:pPr>
-        <w:pStyle w:val="CommentText"/>
-      </w:pPr>
-      <w:r>
-        <w:t xml:space="preserve">-needs separated/ explained more </w:t>
-      </w:r>
-      <w:bookmarkStart w:id="39" w:name="_GoBack"/>
-      <w:bookmarkEnd w:id="39"/>
-    </w:p>
-  </w:comment>
-  <w:comment w:id="40" w:author="Wikowsky, Addie J" w:date="2019-09-21T13:04:00Z" w:initials="WAJ">
-    <w:p>
-      <w:pPr>
-        <w:pStyle w:val="CommentText"/>
-      </w:pPr>
-      <w:r>
-        <w:rPr>
-          <w:rStyle w:val="CommentReference"/>
-        </w:rPr>
-        <w:annotationRef/>
-      </w:r>
-      <w:r>
-        <w:t xml:space="preserve">Vary how, and specifically, what do you think for each </w:t>
-      </w:r>
-      <w:proofErr w:type="gramStart"/>
-      <w:r>
-        <w:t>task.</w:t>
-      </w:r>
-      <w:proofErr w:type="gramEnd"/>
-      <w:r>
-        <w:t xml:space="preserve"> </w:t>
-      </w:r>
-    </w:p>
-    <w:p>
-      <w:pPr>
-        <w:pStyle w:val="CommentText"/>
-      </w:pPr>
-    </w:p>
-    <w:p>
-      <w:pPr>
-        <w:pStyle w:val="CommentText"/>
-      </w:pPr>
-      <w:r>
-        <w:t xml:space="preserve">Reviewers mentioned: </w:t>
-      </w:r>
-      <w:r>
-        <w:t>I think an entire paragraph or two devoted first to specific goals in the Introduction and then specific conclusions in the Conclusion is critically necessary</w:t>
-      </w:r>
-    </w:p>
-    <w:p>
-      <w:pPr>
-        <w:pStyle w:val="CommentText"/>
-      </w:pPr>
-    </w:p>
-  </w:comment>
-  <w:comment w:id="41" w:author="Wikowsky, Addie J" w:date="2019-09-21T13:08:00Z" w:initials="WAJ">
-    <w:p>
-      <w:pPr>
-        <w:pStyle w:val="CommentText"/>
-      </w:pPr>
-      <w:r>
-        <w:rPr>
-          <w:rStyle w:val="CommentReference"/>
-        </w:rPr>
-        <w:annotationRef/>
-      </w:r>
-      <w:r>
-        <w:t xml:space="preserve">Reviewers wanted more demographics. Was anything else selected? This isn’t my field (even though I love it), but I know handedness is </w:t>
-      </w:r>
-      <w:r>
-        <w:rPr>
-          <w:i/>
-          <w:iCs/>
-        </w:rPr>
-        <w:t>usually</w:t>
-      </w:r>
-      <w:r>
-        <w:t xml:space="preserve"> reported. But I don’t have the raw materials to add anything else. </w:t>
-      </w:r>
-    </w:p>
-    <w:p>
-      <w:pPr>
-        <w:pStyle w:val="CommentText"/>
-      </w:pPr>
-    </w:p>
-    <w:p>
-      <w:pPr>
-        <w:pStyle w:val="CommentText"/>
-      </w:pPr>
-    </w:p>
-  </w:comment>
-  <w:comment w:id="44" w:author="Wikowsky, Addie J" w:date="2019-09-21T16:22:00Z" w:initials="WAJ">
-    <w:p>
-      <w:pPr>
-        <w:pStyle w:val="CommentText"/>
-      </w:pPr>
-      <w:r>
-        <w:rPr>
-          <w:rStyle w:val="CommentReference"/>
-        </w:rPr>
-        <w:annotationRef/>
-      </w:r>
-      <w:r>
-        <w:t>Were these from the databases mentioned above? Maki 2008 was mentioned above, does it differ from the 2004?  Maybe refer to them as their database names and then cite the authors?</w:t>
-      </w:r>
-    </w:p>
-  </w:comment>
-  <w:comment w:id="45" w:author="Wikowsky, Addie J" w:date="2019-09-21T16:31:00Z" w:initials="WAJ">
-    <w:p>
-      <w:pPr>
-        <w:pStyle w:val="CommentText"/>
-      </w:pPr>
-      <w:r>
-        <w:rPr>
-          <w:rStyle w:val="CommentReference"/>
-        </w:rPr>
-        <w:annotationRef/>
-      </w:r>
-      <w:r>
-        <w:t>How long was each block?</w:t>
-      </w:r>
-    </w:p>
-  </w:comment>
-  <w:comment w:id="46" w:author="Wikowsky, Addie J" w:date="2019-09-21T16:31:00Z" w:initials="WAJ">
-    <w:p>
-      <w:pPr>
-        <w:pStyle w:val="CommentText"/>
-      </w:pPr>
-      <w:r>
-        <w:rPr>
-          <w:rStyle w:val="CommentReference"/>
-        </w:rPr>
-        <w:annotationRef/>
-      </w:r>
-      <w:r>
-        <w:t xml:space="preserve">How long were the rest periods? Was each participant required to take them or was it up to them? </w:t>
-      </w:r>
-    </w:p>
-  </w:comment>
-  <w:comment w:id="47" w:author="Wikowsky, Addie J" w:date="2019-09-21T16:32:00Z" w:initials="WAJ">
-    <w:p>
-      <w:pPr>
-        <w:pStyle w:val="CommentText"/>
-      </w:pPr>
-      <w:r>
-        <w:rPr>
-          <w:rStyle w:val="CommentReference"/>
-        </w:rPr>
-        <w:annotationRef/>
-      </w:r>
-      <w:r>
-        <w:t>Shorten this to LDT since that was how it was mentioned in the associated word pair stats above?</w:t>
-      </w:r>
-    </w:p>
-  </w:comment>
-  <w:comment w:id="48" w:author="Wikowsky, Addie J" w:date="2019-09-21T16:33:00Z" w:initials="WAJ">
-    <w:p>
-      <w:pPr>
-        <w:pStyle w:val="CommentText"/>
-      </w:pPr>
-      <w:r>
-        <w:rPr>
-          <w:rStyle w:val="CommentReference"/>
-        </w:rPr>
-        <w:annotationRef/>
-      </w:r>
-      <w:r>
-        <w:t xml:space="preserve">Same comment as above. </w:t>
-      </w:r>
-    </w:p>
-  </w:comment>
-  <w:comment w:id="58" w:author="Wikowsky, Addie J" w:date="2019-09-21T17:05:00Z" w:initials="WAJ">
-    <w:p>
-      <w:pPr>
-        <w:pStyle w:val="CommentText"/>
-      </w:pPr>
-      <w:r>
-        <w:rPr>
-          <w:rStyle w:val="CommentReference"/>
-        </w:rPr>
-        <w:annotationRef/>
-      </w:r>
-      <w:r>
-        <w:t xml:space="preserve">Does this support any of the previous research? </w:t>
-      </w:r>
-    </w:p>
-  </w:comment>
-  <w:comment w:id="59" w:author="Wikowsky, Addie J" w:date="2019-09-21T17:06:00Z" w:initials="WAJ">
+  <w:comment w:id="76" w:author="Wikowsky, Addie J" w:date="2019-09-21T17:06:00Z" w:initials="WAJ">
     <w:p>
       <w:pPr>
         <w:pStyle w:val="CommentText"/>
@@ -7709,7 +7909,9 @@
   <w15:commentEx w15:paraId="545AB59C" w15:done="0"/>
   <w15:commentEx w15:paraId="575A82F8" w15:done="0"/>
   <w15:commentEx w15:paraId="2CF102EE" w15:done="0"/>
+  <w15:commentEx w15:paraId="6CE4C460" w15:done="0"/>
   <w15:commentEx w15:paraId="2733B34B" w15:done="0"/>
+  <w15:commentEx w15:paraId="38FF0C79" w15:done="0"/>
   <w15:commentEx w15:paraId="68A4D518" w15:done="0"/>
   <w15:commentEx w15:paraId="40C59E04" w15:done="0"/>
   <w15:commentEx w15:paraId="5CFD6CA2" w15:done="0"/>
@@ -7748,7 +7950,9 @@
   <w16cid:commentId w16cid:paraId="545AB59C" w16cid:durableId="2151AFB3"/>
   <w16cid:commentId w16cid:paraId="575A82F8" w16cid:durableId="2151AFDC"/>
   <w16cid:commentId w16cid:paraId="2CF102EE" w16cid:durableId="213087E7"/>
+  <w16cid:commentId w16cid:paraId="6CE4C460" w16cid:durableId="2159F781"/>
   <w16cid:commentId w16cid:paraId="2733B34B" w16cid:durableId="2151B008"/>
+  <w16cid:commentId w16cid:paraId="38FF0C79" w16cid:durableId="2159F752"/>
   <w16cid:commentId w16cid:paraId="68A4D518" w16cid:durableId="21308A48"/>
   <w16cid:commentId w16cid:paraId="40C59E04" w16cid:durableId="21309028"/>
   <w16cid:commentId w16cid:paraId="5CFD6CA2" w16cid:durableId="2151B03A"/>
@@ -8575,6 +8779,7 @@
     <w:lsdException w:name="HTML Sample" w:semiHidden="1" w:unhideWhenUsed="1"/>
     <w:lsdException w:name="HTML Typewriter" w:semiHidden="1" w:unhideWhenUsed="1"/>
     <w:lsdException w:name="HTML Variable" w:semiHidden="1" w:unhideWhenUsed="1"/>
+    <w:lsdException w:name="Normal Table" w:semiHidden="1" w:unhideWhenUsed="1"/>
     <w:lsdException w:name="annotation subject" w:semiHidden="1" w:unhideWhenUsed="1"/>
     <w:lsdException w:name="No List" w:semiHidden="1" w:unhideWhenUsed="1"/>
     <w:lsdException w:name="Outline List 1" w:semiHidden="1" w:unhideWhenUsed="1"/>
@@ -8621,7 +8826,9 @@
     <w:lsdException w:name="Table Subtle 2" w:semiHidden="1" w:unhideWhenUsed="1"/>
     <w:lsdException w:name="Table Web 1" w:semiHidden="1" w:unhideWhenUsed="1"/>
     <w:lsdException w:name="Table Web 2" w:semiHidden="1" w:unhideWhenUsed="1"/>
+    <w:lsdException w:name="Table Web 3" w:semiHidden="1" w:unhideWhenUsed="1"/>
     <w:lsdException w:name="Balloon Text" w:semiHidden="1" w:unhideWhenUsed="1"/>
+    <w:lsdException w:name="Table Theme" w:semiHidden="1" w:unhideWhenUsed="1"/>
     <w:lsdException w:name="Light Shading"/>
     <w:lsdException w:name="Light List"/>
     <w:lsdException w:name="Light Grid"/>
@@ -8641,6 +8848,7 @@
     <w:lsdException w:name="Light Grid Accent 1"/>
     <w:lsdException w:name="Medium Shading 1 Accent 1"/>
     <w:lsdException w:name="Medium Shading 2 Accent 1"/>
+    <w:lsdException w:name="Medium List 1 Accent 1"/>
     <w:lsdException w:name="Revision" w:semiHidden="1"/>
     <w:lsdException w:name="Medium List 2 Accent 1"/>
     <w:lsdException w:name="Medium Grid 1 Accent 1"/>
@@ -8719,6 +8927,7 @@
     <w:lsdException w:name="Dark List Accent 6"/>
     <w:lsdException w:name="Colorful Shading Accent 6"/>
     <w:lsdException w:name="Colorful List Accent 6"/>
+    <w:lsdException w:name="Colorful Grid Accent 6"/>
     <w:lsdException w:name="TOC Heading" w:semiHidden="1" w:unhideWhenUsed="1"/>
     <w:lsdException w:name="Plain Table 1" w:uiPriority="41"/>
     <w:lsdException w:name="Plain Table 2" w:uiPriority="42"/>

</xml_diff>